<commit_message>
update script + erhebungsprotokoll
</commit_message>
<xml_diff>
--- a/studies/Laborstudie ProVisioNET/Ablauf_Materialien/Erhebungsprotokoll_ProVisioNET_MK_150621.docx
+++ b/studies/Laborstudie ProVisioNET/Ablauf_Materialien/Erhebungsprotokoll_ProVisioNET_MK_150621.docx
@@ -3826,23 +3826,14 @@
         </w:rPr>
         <w:t xml:space="preserve"> </w:t>
       </w:r>
-      <w:commentRangeStart w:id="1"/>
-      <w:r>
-        <w:rPr>
-          <w:rFonts w:asciiTheme="majorHAnsi" w:hAnsiTheme="majorHAnsi" w:cstheme="majorHAnsi"/>
-          <w:color w:val="FF0000"/>
-          <w:sz w:val="24"/>
-          <w:szCs w:val="24"/>
-          <w:highlight w:val="yellow"/>
+      <w:r>
+        <w:rPr>
+          <w:rFonts w:asciiTheme="majorHAnsi" w:hAnsiTheme="majorHAnsi" w:cstheme="majorHAnsi"/>
+          <w:color w:val="000000" w:themeColor="text1"/>
+          <w:sz w:val="24"/>
+          <w:szCs w:val="24"/>
         </w:rPr>
         <w:t>Hygiene-Plakate und Aufsteller aufhängen</w:t>
-      </w:r>
-      <w:commentRangeEnd w:id="1"/>
-      <w:r>
-        <w:rPr>
-          <w:rStyle w:val="Kommentarzeichen"/>
-        </w:rPr>
-        <w:commentReference w:id="1"/>
       </w:r>
     </w:p>
     <w:p>
@@ -4022,6 +4013,7 @@
         <w:jc w:val="both"/>
         <w:rPr>
           <w:rFonts w:asciiTheme="majorHAnsi" w:hAnsiTheme="majorHAnsi" w:cstheme="majorHAnsi"/>
+          <w:color w:val="000000" w:themeColor="text1"/>
           <w:sz w:val="24"/>
           <w:szCs w:val="24"/>
         </w:rPr>
@@ -4030,6 +4022,7 @@
         <w:sdtPr>
           <w:rPr>
             <w:rFonts w:asciiTheme="majorHAnsi" w:hAnsiTheme="majorHAnsi" w:cstheme="majorHAnsi"/>
+            <w:color w:val="000000" w:themeColor="text1"/>
             <w:sz w:val="24"/>
             <w:szCs w:val="24"/>
           </w:rPr>
@@ -4044,6 +4037,7 @@
           <w:r>
             <w:rPr>
               <w:rFonts w:ascii="MS Gothic" w:eastAsia="MS Gothic" w:hAnsi="MS Gothic" w:cstheme="majorHAnsi" w:hint="eastAsia"/>
+              <w:color w:val="000000" w:themeColor="text1"/>
               <w:sz w:val="24"/>
               <w:szCs w:val="24"/>
             </w:rPr>
@@ -4054,28 +4048,18 @@
       <w:r>
         <w:rPr>
           <w:rFonts w:asciiTheme="majorHAnsi" w:hAnsiTheme="majorHAnsi" w:cstheme="majorHAnsi"/>
-          <w:sz w:val="24"/>
-          <w:szCs w:val="24"/>
-        </w:rPr>
-        <w:t xml:space="preserve"> </w:t>
-      </w:r>
-      <w:r>
-        <w:rPr>
-          <w:rFonts w:asciiTheme="majorHAnsi" w:hAnsiTheme="majorHAnsi" w:cstheme="majorHAnsi"/>
-          <w:color w:val="FF0000"/>
-          <w:sz w:val="24"/>
-          <w:szCs w:val="24"/>
-          <w:highlight w:val="yellow"/>
-        </w:rPr>
-        <w:t>Gliederungsaufsteller</w:t>
-      </w:r>
-      <w:r>
-        <w:rPr>
-          <w:rFonts w:asciiTheme="majorHAnsi" w:hAnsiTheme="majorHAnsi" w:cstheme="majorHAnsi"/>
-          <w:color w:val="FF0000"/>
-          <w:sz w:val="24"/>
-          <w:szCs w:val="24"/>
-          <w:highlight w:val="yellow"/>
+          <w:color w:val="000000" w:themeColor="text1"/>
+          <w:sz w:val="24"/>
+          <w:szCs w:val="24"/>
+        </w:rPr>
+        <w:t xml:space="preserve"> Gliederungsaufsteller</w:t>
+      </w:r>
+      <w:r>
+        <w:rPr>
+          <w:rFonts w:asciiTheme="majorHAnsi" w:hAnsiTheme="majorHAnsi" w:cstheme="majorHAnsi"/>
+          <w:color w:val="000000" w:themeColor="text1"/>
+          <w:sz w:val="24"/>
+          <w:szCs w:val="24"/>
         </w:rPr>
         <w:t xml:space="preserve"> für VP</w:t>
       </w:r>
@@ -5219,6 +5203,1169 @@
           <w:szCs w:val="24"/>
         </w:rPr>
       </w:pPr>
+      <w:r>
+        <w:rPr>
+          <w:rFonts w:asciiTheme="majorHAnsi" w:hAnsiTheme="majorHAnsi" w:cstheme="majorHAnsi"/>
+          <w:noProof/>
+          <w:sz w:val="28"/>
+        </w:rPr>
+        <mc:AlternateContent>
+          <mc:Choice Requires="wps">
+            <w:drawing>
+              <wp:anchor distT="45720" distB="45720" distL="114300" distR="114300" simplePos="0" relativeHeight="251670528" behindDoc="0" locked="0" layoutInCell="1" allowOverlap="1" wp14:anchorId="6B5234DA" wp14:editId="0993B001">
+                <wp:simplePos x="0" y="0"/>
+                <wp:positionH relativeFrom="column">
+                  <wp:posOffset>4591685</wp:posOffset>
+                </wp:positionH>
+                <wp:positionV relativeFrom="paragraph">
+                  <wp:posOffset>1071880</wp:posOffset>
+                </wp:positionV>
+                <wp:extent cx="1268730" cy="267335"/>
+                <wp:effectExtent l="272097" t="0" r="298768" b="0"/>
+                <wp:wrapSquare wrapText="bothSides"/>
+                <wp:docPr id="7" name="Textfeld 2"/>
+                <wp:cNvGraphicFramePr>
+                  <a:graphicFrameLocks xmlns:a="http://schemas.openxmlformats.org/drawingml/2006/main"/>
+                </wp:cNvGraphicFramePr>
+                <a:graphic xmlns:a="http://schemas.openxmlformats.org/drawingml/2006/main">
+                  <a:graphicData uri="http://schemas.microsoft.com/office/word/2010/wordprocessingShape">
+                    <wps:wsp>
+                      <wps:cNvSpPr txBox="1">
+                        <a:spLocks noChangeArrowheads="1"/>
+                      </wps:cNvSpPr>
+                      <wps:spPr bwMode="auto">
+                        <a:xfrm rot="14379614">
+                          <a:off x="0" y="0"/>
+                          <a:ext cx="1268730" cy="267335"/>
+                        </a:xfrm>
+                        <a:prstGeom prst="rect">
+                          <a:avLst/>
+                        </a:prstGeom>
+                        <a:solidFill>
+                          <a:schemeClr val="accent4">
+                            <a:lumMod val="20000"/>
+                            <a:lumOff val="80000"/>
+                          </a:schemeClr>
+                        </a:solidFill>
+                        <a:ln w="9525">
+                          <a:solidFill>
+                            <a:srgbClr val="000000"/>
+                          </a:solidFill>
+                          <a:miter lim="800000"/>
+                          <a:headEnd/>
+                          <a:tailEnd/>
+                        </a:ln>
+                      </wps:spPr>
+                      <wps:txbx>
+                        <w:txbxContent>
+                          <w:p>
+                            <w:pPr>
+                              <w:jc w:val="center"/>
+                            </w:pPr>
+                            <w:bookmarkStart w:id="1" w:name="_GoBack"/>
+                            <w:r>
+                              <w:t>Versuchsleitung</w:t>
+                            </w:r>
+                            <w:bookmarkEnd w:id="1"/>
+                          </w:p>
+                        </w:txbxContent>
+                      </wps:txbx>
+                      <wps:bodyPr rot="0" vert="horz" wrap="square" lIns="91440" tIns="45720" rIns="91440" bIns="45720" anchor="t" anchorCtr="0">
+                        <a:noAutofit/>
+                      </wps:bodyPr>
+                    </wps:wsp>
+                  </a:graphicData>
+                </a:graphic>
+                <wp14:sizeRelH relativeFrom="margin">
+                  <wp14:pctWidth>0</wp14:pctWidth>
+                </wp14:sizeRelH>
+                <wp14:sizeRelV relativeFrom="margin">
+                  <wp14:pctHeight>0</wp14:pctHeight>
+                </wp14:sizeRelV>
+              </wp:anchor>
+            </w:drawing>
+          </mc:Choice>
+          <mc:Fallback>
+            <w:pict>
+              <v:shapetype w14:anchorId="6B5234DA" id="_x0000_t202" coordsize="21600,21600" o:spt="202" path="m,l,21600r21600,l21600,xe">
+                <v:stroke joinstyle="miter"/>
+                <v:path gradientshapeok="t" o:connecttype="rect"/>
+              </v:shapetype>
+              <v:shape id="Textfeld 2" o:spid="_x0000_s1026" type="#_x0000_t202" style="position:absolute;left:0;text-align:left;margin-left:361.55pt;margin-top:84.4pt;width:99.9pt;height:21.05pt;rotation:-7886587fd;z-index:251670528;visibility:visible;mso-wrap-style:square;mso-width-percent:0;mso-height-percent:0;mso-wrap-distance-left:9pt;mso-wrap-distance-top:3.6pt;mso-wrap-distance-right:9pt;mso-wrap-distance-bottom:3.6pt;mso-position-horizontal:absolute;mso-position-horizontal-relative:text;mso-position-vertical:absolute;mso-position-vertical-relative:text;mso-width-percent:0;mso-height-percent:0;mso-width-relative:margin;mso-height-relative:margin;v-text-anchor:top" o:gfxdata="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" fillcolor="#fff2cc [663]">
+                <v:textbox>
+                  <w:txbxContent>
+                    <w:p>
+                      <w:pPr>
+                        <w:jc w:val="center"/>
+                      </w:pPr>
+                      <w:bookmarkStart w:id="2" w:name="_GoBack"/>
+                      <w:r>
+                        <w:t>Versuchsleitung</w:t>
+                      </w:r>
+                      <w:bookmarkEnd w:id="2"/>
+                    </w:p>
+                  </w:txbxContent>
+                </v:textbox>
+                <w10:wrap type="square"/>
+              </v:shape>
+            </w:pict>
+          </mc:Fallback>
+        </mc:AlternateContent>
+      </w:r>
+      <w:r>
+        <w:rPr>
+          <w:rFonts w:asciiTheme="majorHAnsi" w:hAnsiTheme="majorHAnsi" w:cstheme="majorHAnsi"/>
+          <w:i/>
+          <w:noProof/>
+          <w:sz w:val="28"/>
+        </w:rPr>
+        <mc:AlternateContent>
+          <mc:Choice Requires="wps">
+            <w:drawing>
+              <wp:anchor distT="45720" distB="45720" distL="114300" distR="114300" simplePos="0" relativeHeight="251691008" behindDoc="0" locked="0" layoutInCell="1" allowOverlap="1" wp14:anchorId="3BC949F9" wp14:editId="647926FA">
+                <wp:simplePos x="0" y="0"/>
+                <wp:positionH relativeFrom="column">
+                  <wp:posOffset>-4351</wp:posOffset>
+                </wp:positionH>
+                <wp:positionV relativeFrom="paragraph">
+                  <wp:posOffset>3358564</wp:posOffset>
+                </wp:positionV>
+                <wp:extent cx="548640" cy="266700"/>
+                <wp:effectExtent l="38100" t="171450" r="22860" b="171450"/>
+                <wp:wrapSquare wrapText="bothSides"/>
+                <wp:docPr id="17" name="Textfeld 2"/>
+                <wp:cNvGraphicFramePr>
+                  <a:graphicFrameLocks xmlns:a="http://schemas.openxmlformats.org/drawingml/2006/main"/>
+                </wp:cNvGraphicFramePr>
+                <a:graphic xmlns:a="http://schemas.openxmlformats.org/drawingml/2006/main">
+                  <a:graphicData uri="http://schemas.microsoft.com/office/word/2010/wordprocessingShape">
+                    <wps:wsp>
+                      <wps:cNvSpPr txBox="1">
+                        <a:spLocks noChangeArrowheads="1"/>
+                      </wps:cNvSpPr>
+                      <wps:spPr bwMode="auto">
+                        <a:xfrm rot="2560551">
+                          <a:off x="0" y="0"/>
+                          <a:ext cx="548640" cy="266700"/>
+                        </a:xfrm>
+                        <a:prstGeom prst="rect">
+                          <a:avLst/>
+                        </a:prstGeom>
+                        <a:solidFill>
+                          <a:schemeClr val="accent2">
+                            <a:lumMod val="20000"/>
+                            <a:lumOff val="80000"/>
+                          </a:schemeClr>
+                        </a:solidFill>
+                        <a:ln w="9525">
+                          <a:solidFill>
+                            <a:srgbClr val="000000"/>
+                          </a:solidFill>
+                          <a:miter lim="800000"/>
+                          <a:headEnd/>
+                          <a:tailEnd/>
+                        </a:ln>
+                      </wps:spPr>
+                      <wps:txbx>
+                        <w:txbxContent>
+                          <w:p>
+                            <w:r>
+                              <w:t>CAM1</w:t>
+                            </w:r>
+                          </w:p>
+                        </w:txbxContent>
+                      </wps:txbx>
+                      <wps:bodyPr rot="0" vert="horz" wrap="square" lIns="91440" tIns="45720" rIns="91440" bIns="45720" anchor="t" anchorCtr="0">
+                        <a:noAutofit/>
+                      </wps:bodyPr>
+                    </wps:wsp>
+                  </a:graphicData>
+                </a:graphic>
+                <wp14:sizeRelH relativeFrom="margin">
+                  <wp14:pctWidth>0</wp14:pctWidth>
+                </wp14:sizeRelH>
+                <wp14:sizeRelV relativeFrom="margin">
+                  <wp14:pctHeight>0</wp14:pctHeight>
+                </wp14:sizeRelV>
+              </wp:anchor>
+            </w:drawing>
+          </mc:Choice>
+          <mc:Fallback>
+            <w:pict>
+              <v:shape w14:anchorId="3BC949F9" id="_x0000_s1027" type="#_x0000_t202" style="position:absolute;left:0;text-align:left;margin-left:-.35pt;margin-top:264.45pt;width:43.2pt;height:21pt;rotation:2796805fd;z-index:251691008;visibility:visible;mso-wrap-style:square;mso-width-percent:0;mso-height-percent:0;mso-wrap-distance-left:9pt;mso-wrap-distance-top:3.6pt;mso-wrap-distance-right:9pt;mso-wrap-distance-bottom:3.6pt;mso-position-horizontal:absolute;mso-position-horizontal-relative:text;mso-position-vertical:absolute;mso-position-vertical-relative:text;mso-width-percent:0;mso-height-percent:0;mso-width-relative:margin;mso-height-relative:margin;v-text-anchor:top" o:gfxdata="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" fillcolor="#fbe4d5 [661]">
+                <v:textbox>
+                  <w:txbxContent>
+                    <w:p>
+                      <w:r>
+                        <w:t>CAM1</w:t>
+                      </w:r>
+                    </w:p>
+                  </w:txbxContent>
+                </v:textbox>
+                <w10:wrap type="square"/>
+              </v:shape>
+            </w:pict>
+          </mc:Fallback>
+        </mc:AlternateContent>
+      </w:r>
+      <w:r>
+        <w:rPr>
+          <w:rFonts w:asciiTheme="majorHAnsi" w:hAnsiTheme="majorHAnsi" w:cstheme="majorHAnsi"/>
+          <w:noProof/>
+          <w:sz w:val="28"/>
+        </w:rPr>
+        <mc:AlternateContent>
+          <mc:Choice Requires="wps">
+            <w:drawing>
+              <wp:anchor distT="45720" distB="45720" distL="114300" distR="114300" simplePos="0" relativeHeight="251662336" behindDoc="0" locked="0" layoutInCell="1" allowOverlap="1" wp14:anchorId="0FD9537B" wp14:editId="03A82289">
+                <wp:simplePos x="0" y="0"/>
+                <wp:positionH relativeFrom="column">
+                  <wp:posOffset>-1082675</wp:posOffset>
+                </wp:positionH>
+                <wp:positionV relativeFrom="paragraph">
+                  <wp:posOffset>2188845</wp:posOffset>
+                </wp:positionV>
+                <wp:extent cx="1958340" cy="267335"/>
+                <wp:effectExtent l="7302" t="0" r="11113" b="11112"/>
+                <wp:wrapSquare wrapText="bothSides"/>
+                <wp:docPr id="3" name="Textfeld 2"/>
+                <wp:cNvGraphicFramePr>
+                  <a:graphicFrameLocks xmlns:a="http://schemas.openxmlformats.org/drawingml/2006/main"/>
+                </wp:cNvGraphicFramePr>
+                <a:graphic xmlns:a="http://schemas.openxmlformats.org/drawingml/2006/main">
+                  <a:graphicData uri="http://schemas.microsoft.com/office/word/2010/wordprocessingShape">
+                    <wps:wsp>
+                      <wps:cNvSpPr txBox="1">
+                        <a:spLocks noChangeArrowheads="1"/>
+                      </wps:cNvSpPr>
+                      <wps:spPr bwMode="auto">
+                        <a:xfrm rot="5400000">
+                          <a:off x="0" y="0"/>
+                          <a:ext cx="1958340" cy="267335"/>
+                        </a:xfrm>
+                        <a:prstGeom prst="rect">
+                          <a:avLst/>
+                        </a:prstGeom>
+                        <a:solidFill>
+                          <a:schemeClr val="accent1">
+                            <a:lumMod val="20000"/>
+                            <a:lumOff val="80000"/>
+                          </a:schemeClr>
+                        </a:solidFill>
+                        <a:ln w="9525">
+                          <a:solidFill>
+                            <a:srgbClr val="000000"/>
+                          </a:solidFill>
+                          <a:miter lim="800000"/>
+                          <a:headEnd/>
+                          <a:tailEnd/>
+                        </a:ln>
+                      </wps:spPr>
+                      <wps:txbx>
+                        <w:txbxContent>
+                          <w:p>
+                            <w:pPr>
+                              <w:jc w:val="center"/>
+                            </w:pPr>
+                            <w:r>
+                              <w:t>TAFEL</w:t>
+                            </w:r>
+                          </w:p>
+                        </w:txbxContent>
+                      </wps:txbx>
+                      <wps:bodyPr rot="0" vert="horz" wrap="square" lIns="91440" tIns="45720" rIns="91440" bIns="45720" anchor="t" anchorCtr="0">
+                        <a:noAutofit/>
+                      </wps:bodyPr>
+                    </wps:wsp>
+                  </a:graphicData>
+                </a:graphic>
+                <wp14:sizeRelH relativeFrom="margin">
+                  <wp14:pctWidth>0</wp14:pctWidth>
+                </wp14:sizeRelH>
+                <wp14:sizeRelV relativeFrom="margin">
+                  <wp14:pctHeight>0</wp14:pctHeight>
+                </wp14:sizeRelV>
+              </wp:anchor>
+            </w:drawing>
+          </mc:Choice>
+          <mc:Fallback>
+            <w:pict>
+              <v:shape w14:anchorId="0FD9537B" id="_x0000_s1028" type="#_x0000_t202" style="position:absolute;left:0;text-align:left;margin-left:-85.25pt;margin-top:172.35pt;width:154.2pt;height:21.05pt;rotation:90;z-index:251662336;visibility:visible;mso-wrap-style:square;mso-width-percent:0;mso-height-percent:0;mso-wrap-distance-left:9pt;mso-wrap-distance-top:3.6pt;mso-wrap-distance-right:9pt;mso-wrap-distance-bottom:3.6pt;mso-position-horizontal:absolute;mso-position-horizontal-relative:text;mso-position-vertical:absolute;mso-position-vertical-relative:text;mso-width-percent:0;mso-height-percent:0;mso-width-relative:margin;mso-height-relative:margin;v-text-anchor:top" o:gfxdata="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" fillcolor="#d9e2f3 [660]">
+                <v:textbox>
+                  <w:txbxContent>
+                    <w:p>
+                      <w:pPr>
+                        <w:jc w:val="center"/>
+                      </w:pPr>
+                      <w:r>
+                        <w:t>TAFEL</w:t>
+                      </w:r>
+                    </w:p>
+                  </w:txbxContent>
+                </v:textbox>
+                <w10:wrap type="square"/>
+              </v:shape>
+            </w:pict>
+          </mc:Fallback>
+        </mc:AlternateContent>
+      </w:r>
+      <w:r>
+        <w:rPr>
+          <w:rFonts w:asciiTheme="majorHAnsi" w:hAnsiTheme="majorHAnsi" w:cstheme="majorHAnsi"/>
+          <w:noProof/>
+          <w:sz w:val="28"/>
+        </w:rPr>
+        <mc:AlternateContent>
+          <mc:Choice Requires="wps">
+            <w:drawing>
+              <wp:anchor distT="45720" distB="45720" distL="114300" distR="114300" simplePos="0" relativeHeight="251701248" behindDoc="0" locked="0" layoutInCell="1" allowOverlap="1" wp14:anchorId="64303305" wp14:editId="74FB4E3A">
+                <wp:simplePos x="0" y="0"/>
+                <wp:positionH relativeFrom="column">
+                  <wp:posOffset>559750</wp:posOffset>
+                </wp:positionH>
+                <wp:positionV relativeFrom="paragraph">
+                  <wp:posOffset>1995220</wp:posOffset>
+                </wp:positionV>
+                <wp:extent cx="937260" cy="267335"/>
+                <wp:effectExtent l="0" t="0" r="15240" b="18415"/>
+                <wp:wrapSquare wrapText="bothSides"/>
+                <wp:docPr id="22" name="Textfeld 2"/>
+                <wp:cNvGraphicFramePr>
+                  <a:graphicFrameLocks xmlns:a="http://schemas.openxmlformats.org/drawingml/2006/main"/>
+                </wp:cNvGraphicFramePr>
+                <a:graphic xmlns:a="http://schemas.openxmlformats.org/drawingml/2006/main">
+                  <a:graphicData uri="http://schemas.microsoft.com/office/word/2010/wordprocessingShape">
+                    <wps:wsp>
+                      <wps:cNvSpPr txBox="1">
+                        <a:spLocks noChangeArrowheads="1"/>
+                      </wps:cNvSpPr>
+                      <wps:spPr bwMode="auto">
+                        <a:xfrm>
+                          <a:off x="0" y="0"/>
+                          <a:ext cx="937260" cy="267335"/>
+                        </a:xfrm>
+                        <a:prstGeom prst="rect">
+                          <a:avLst/>
+                        </a:prstGeom>
+                        <a:solidFill>
+                          <a:srgbClr val="FFFFFF"/>
+                        </a:solidFill>
+                        <a:ln w="9525">
+                          <a:solidFill>
+                            <a:srgbClr val="000000"/>
+                          </a:solidFill>
+                          <a:miter lim="800000"/>
+                          <a:headEnd/>
+                          <a:tailEnd/>
+                        </a:ln>
+                      </wps:spPr>
+                      <wps:txbx>
+                        <w:txbxContent>
+                          <w:p>
+                            <w:pPr>
+                              <w:jc w:val="center"/>
+                            </w:pPr>
+                            <w:r>
+                              <w:t>L-PULT</w:t>
+                            </w:r>
+                          </w:p>
+                        </w:txbxContent>
+                      </wps:txbx>
+                      <wps:bodyPr rot="0" vert="horz" wrap="square" lIns="91440" tIns="45720" rIns="91440" bIns="45720" anchor="t" anchorCtr="0">
+                        <a:noAutofit/>
+                      </wps:bodyPr>
+                    </wps:wsp>
+                  </a:graphicData>
+                </a:graphic>
+                <wp14:sizeRelH relativeFrom="margin">
+                  <wp14:pctWidth>0</wp14:pctWidth>
+                </wp14:sizeRelH>
+                <wp14:sizeRelV relativeFrom="margin">
+                  <wp14:pctHeight>0</wp14:pctHeight>
+                </wp14:sizeRelV>
+              </wp:anchor>
+            </w:drawing>
+          </mc:Choice>
+          <mc:Fallback>
+            <w:pict>
+              <v:shape w14:anchorId="64303305" id="_x0000_s1029" type="#_x0000_t202" style="position:absolute;left:0;text-align:left;margin-left:44.05pt;margin-top:157.1pt;width:73.8pt;height:21.05pt;z-index:251701248;visibility:visible;mso-wrap-style:square;mso-width-percent:0;mso-height-percent:0;mso-wrap-distance-left:9pt;mso-wrap-distance-top:3.6pt;mso-wrap-distance-right:9pt;mso-wrap-distance-bottom:3.6pt;mso-position-horizontal:absolute;mso-position-horizontal-relative:text;mso-position-vertical:absolute;mso-position-vertical-relative:text;mso-width-percent:0;mso-height-percent:0;mso-width-relative:margin;mso-height-relative:margin;v-text-anchor:top" o:gfxdata="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">
+                <v:textbox>
+                  <w:txbxContent>
+                    <w:p>
+                      <w:pPr>
+                        <w:jc w:val="center"/>
+                      </w:pPr>
+                      <w:r>
+                        <w:t>L-PULT</w:t>
+                      </w:r>
+                    </w:p>
+                  </w:txbxContent>
+                </v:textbox>
+                <w10:wrap type="square"/>
+              </v:shape>
+            </w:pict>
+          </mc:Fallback>
+        </mc:AlternateContent>
+      </w:r>
+      <w:r>
+        <w:rPr>
+          <w:rFonts w:asciiTheme="majorHAnsi" w:hAnsiTheme="majorHAnsi" w:cstheme="majorHAnsi"/>
+          <w:i/>
+          <w:noProof/>
+          <w:sz w:val="28"/>
+        </w:rPr>
+        <mc:AlternateContent>
+          <mc:Choice Requires="wps">
+            <w:drawing>
+              <wp:anchor distT="45720" distB="45720" distL="114300" distR="114300" simplePos="0" relativeHeight="251695104" behindDoc="0" locked="0" layoutInCell="1" allowOverlap="1" wp14:anchorId="29D535EA" wp14:editId="152F3CA2">
+                <wp:simplePos x="0" y="0"/>
+                <wp:positionH relativeFrom="column">
+                  <wp:posOffset>3086323</wp:posOffset>
+                </wp:positionH>
+                <wp:positionV relativeFrom="paragraph">
+                  <wp:posOffset>3510915</wp:posOffset>
+                </wp:positionV>
+                <wp:extent cx="548005" cy="266700"/>
+                <wp:effectExtent l="0" t="0" r="23495" b="19050"/>
+                <wp:wrapSquare wrapText="bothSides"/>
+                <wp:docPr id="19" name="Textfeld 2"/>
+                <wp:cNvGraphicFramePr>
+                  <a:graphicFrameLocks xmlns:a="http://schemas.openxmlformats.org/drawingml/2006/main"/>
+                </wp:cNvGraphicFramePr>
+                <a:graphic xmlns:a="http://schemas.openxmlformats.org/drawingml/2006/main">
+                  <a:graphicData uri="http://schemas.microsoft.com/office/word/2010/wordprocessingShape">
+                    <wps:wsp>
+                      <wps:cNvSpPr txBox="1">
+                        <a:spLocks noChangeArrowheads="1"/>
+                      </wps:cNvSpPr>
+                      <wps:spPr bwMode="auto">
+                        <a:xfrm>
+                          <a:off x="0" y="0"/>
+                          <a:ext cx="548005" cy="266700"/>
+                        </a:xfrm>
+                        <a:prstGeom prst="rect">
+                          <a:avLst/>
+                        </a:prstGeom>
+                        <a:solidFill>
+                          <a:schemeClr val="accent2">
+                            <a:lumMod val="20000"/>
+                            <a:lumOff val="80000"/>
+                          </a:schemeClr>
+                        </a:solidFill>
+                        <a:ln w="9525">
+                          <a:solidFill>
+                            <a:srgbClr val="000000"/>
+                          </a:solidFill>
+                          <a:miter lim="800000"/>
+                          <a:headEnd/>
+                          <a:tailEnd/>
+                        </a:ln>
+                      </wps:spPr>
+                      <wps:txbx>
+                        <w:txbxContent>
+                          <w:p>
+                            <w:pPr>
+                              <w:jc w:val="center"/>
+                            </w:pPr>
+                            <w:r>
+                              <w:t>CAM3</w:t>
+                            </w:r>
+                          </w:p>
+                        </w:txbxContent>
+                      </wps:txbx>
+                      <wps:bodyPr rot="0" vert="horz" wrap="square" lIns="91440" tIns="45720" rIns="91440" bIns="45720" anchor="t" anchorCtr="0">
+                        <a:noAutofit/>
+                      </wps:bodyPr>
+                    </wps:wsp>
+                  </a:graphicData>
+                </a:graphic>
+                <wp14:sizeRelH relativeFrom="margin">
+                  <wp14:pctWidth>0</wp14:pctWidth>
+                </wp14:sizeRelH>
+                <wp14:sizeRelV relativeFrom="margin">
+                  <wp14:pctHeight>0</wp14:pctHeight>
+                </wp14:sizeRelV>
+              </wp:anchor>
+            </w:drawing>
+          </mc:Choice>
+          <mc:Fallback>
+            <w:pict>
+              <v:shape w14:anchorId="29D535EA" id="_x0000_s1030" type="#_x0000_t202" style="position:absolute;left:0;text-align:left;margin-left:243pt;margin-top:276.45pt;width:43.15pt;height:21pt;z-index:251695104;visibility:visible;mso-wrap-style:square;mso-width-percent:0;mso-height-percent:0;mso-wrap-distance-left:9pt;mso-wrap-distance-top:3.6pt;mso-wrap-distance-right:9pt;mso-wrap-distance-bottom:3.6pt;mso-position-horizontal:absolute;mso-position-horizontal-relative:text;mso-position-vertical:absolute;mso-position-vertical-relative:text;mso-width-percent:0;mso-height-percent:0;mso-width-relative:margin;mso-height-relative:margin;v-text-anchor:top" o:gfxdata="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" fillcolor="#fbe4d5 [661]">
+                <v:textbox>
+                  <w:txbxContent>
+                    <w:p>
+                      <w:pPr>
+                        <w:jc w:val="center"/>
+                      </w:pPr>
+                      <w:r>
+                        <w:t>CAM3</w:t>
+                      </w:r>
+                    </w:p>
+                  </w:txbxContent>
+                </v:textbox>
+                <w10:wrap type="square"/>
+              </v:shape>
+            </w:pict>
+          </mc:Fallback>
+        </mc:AlternateContent>
+      </w:r>
+      <w:r>
+        <w:rPr>
+          <w:rFonts w:asciiTheme="majorHAnsi" w:hAnsiTheme="majorHAnsi" w:cstheme="majorHAnsi"/>
+          <w:i/>
+          <w:noProof/>
+          <w:sz w:val="28"/>
+        </w:rPr>
+        <mc:AlternateContent>
+          <mc:Choice Requires="wps">
+            <w:drawing>
+              <wp:anchor distT="45720" distB="45720" distL="114300" distR="114300" simplePos="0" relativeHeight="251693056" behindDoc="0" locked="0" layoutInCell="1" allowOverlap="1" wp14:anchorId="600A8158" wp14:editId="5E73CBD9">
+                <wp:simplePos x="0" y="0"/>
+                <wp:positionH relativeFrom="column">
+                  <wp:posOffset>3287346</wp:posOffset>
+                </wp:positionH>
+                <wp:positionV relativeFrom="paragraph">
+                  <wp:posOffset>590669</wp:posOffset>
+                </wp:positionV>
+                <wp:extent cx="548005" cy="266700"/>
+                <wp:effectExtent l="0" t="0" r="23495" b="19050"/>
+                <wp:wrapSquare wrapText="bothSides"/>
+                <wp:docPr id="18" name="Textfeld 2"/>
+                <wp:cNvGraphicFramePr>
+                  <a:graphicFrameLocks xmlns:a="http://schemas.openxmlformats.org/drawingml/2006/main"/>
+                </wp:cNvGraphicFramePr>
+                <a:graphic xmlns:a="http://schemas.openxmlformats.org/drawingml/2006/main">
+                  <a:graphicData uri="http://schemas.microsoft.com/office/word/2010/wordprocessingShape">
+                    <wps:wsp>
+                      <wps:cNvSpPr txBox="1">
+                        <a:spLocks noChangeArrowheads="1"/>
+                      </wps:cNvSpPr>
+                      <wps:spPr bwMode="auto">
+                        <a:xfrm>
+                          <a:off x="0" y="0"/>
+                          <a:ext cx="548005" cy="266700"/>
+                        </a:xfrm>
+                        <a:prstGeom prst="rect">
+                          <a:avLst/>
+                        </a:prstGeom>
+                        <a:solidFill>
+                          <a:schemeClr val="accent2">
+                            <a:lumMod val="20000"/>
+                            <a:lumOff val="80000"/>
+                          </a:schemeClr>
+                        </a:solidFill>
+                        <a:ln w="9525">
+                          <a:solidFill>
+                            <a:srgbClr val="000000"/>
+                          </a:solidFill>
+                          <a:miter lim="800000"/>
+                          <a:headEnd/>
+                          <a:tailEnd/>
+                        </a:ln>
+                      </wps:spPr>
+                      <wps:txbx>
+                        <w:txbxContent>
+                          <w:p>
+                            <w:pPr>
+                              <w:jc w:val="center"/>
+                            </w:pPr>
+                            <w:r>
+                              <w:t>CAM2</w:t>
+                            </w:r>
+                          </w:p>
+                        </w:txbxContent>
+                      </wps:txbx>
+                      <wps:bodyPr rot="0" vert="horz" wrap="square" lIns="91440" tIns="45720" rIns="91440" bIns="45720" anchor="t" anchorCtr="0">
+                        <a:noAutofit/>
+                      </wps:bodyPr>
+                    </wps:wsp>
+                  </a:graphicData>
+                </a:graphic>
+                <wp14:sizeRelH relativeFrom="margin">
+                  <wp14:pctWidth>0</wp14:pctWidth>
+                </wp14:sizeRelH>
+                <wp14:sizeRelV relativeFrom="margin">
+                  <wp14:pctHeight>0</wp14:pctHeight>
+                </wp14:sizeRelV>
+              </wp:anchor>
+            </w:drawing>
+          </mc:Choice>
+          <mc:Fallback>
+            <w:pict>
+              <v:shape w14:anchorId="600A8158" id="_x0000_s1031" type="#_x0000_t202" style="position:absolute;left:0;text-align:left;margin-left:258.85pt;margin-top:46.5pt;width:43.15pt;height:21pt;z-index:251693056;visibility:visible;mso-wrap-style:square;mso-width-percent:0;mso-height-percent:0;mso-wrap-distance-left:9pt;mso-wrap-distance-top:3.6pt;mso-wrap-distance-right:9pt;mso-wrap-distance-bottom:3.6pt;mso-position-horizontal:absolute;mso-position-horizontal-relative:text;mso-position-vertical:absolute;mso-position-vertical-relative:text;mso-width-percent:0;mso-height-percent:0;mso-width-relative:margin;mso-height-relative:margin;v-text-anchor:top" o:gfxdata="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" fillcolor="#fbe4d5 [661]">
+                <v:textbox>
+                  <w:txbxContent>
+                    <w:p>
+                      <w:pPr>
+                        <w:jc w:val="center"/>
+                      </w:pPr>
+                      <w:r>
+                        <w:t>CAM2</w:t>
+                      </w:r>
+                    </w:p>
+                  </w:txbxContent>
+                </v:textbox>
+                <w10:wrap type="square"/>
+              </v:shape>
+            </w:pict>
+          </mc:Fallback>
+        </mc:AlternateContent>
+      </w:r>
+      <w:r>
+        <w:rPr>
+          <w:rFonts w:asciiTheme="majorHAnsi" w:hAnsiTheme="majorHAnsi" w:cstheme="majorHAnsi"/>
+          <w:noProof/>
+          <w:sz w:val="28"/>
+        </w:rPr>
+        <mc:AlternateContent>
+          <mc:Choice Requires="wps">
+            <w:drawing>
+              <wp:anchor distT="45720" distB="45720" distL="114300" distR="114300" simplePos="0" relativeHeight="251684864" behindDoc="0" locked="0" layoutInCell="1" allowOverlap="1" wp14:anchorId="1D285101" wp14:editId="717C2C49">
+                <wp:simplePos x="0" y="0"/>
+                <wp:positionH relativeFrom="column">
+                  <wp:posOffset>4665092</wp:posOffset>
+                </wp:positionH>
+                <wp:positionV relativeFrom="paragraph">
+                  <wp:posOffset>1343421</wp:posOffset>
+                </wp:positionV>
+                <wp:extent cx="804545" cy="655320"/>
+                <wp:effectExtent l="0" t="0" r="14605" b="11430"/>
+                <wp:wrapSquare wrapText="bothSides"/>
+                <wp:docPr id="14" name="Textfeld 2"/>
+                <wp:cNvGraphicFramePr>
+                  <a:graphicFrameLocks xmlns:a="http://schemas.openxmlformats.org/drawingml/2006/main"/>
+                </wp:cNvGraphicFramePr>
+                <a:graphic xmlns:a="http://schemas.openxmlformats.org/drawingml/2006/main">
+                  <a:graphicData uri="http://schemas.microsoft.com/office/word/2010/wordprocessingShape">
+                    <wps:wsp>
+                      <wps:cNvSpPr txBox="1">
+                        <a:spLocks noChangeArrowheads="1"/>
+                      </wps:cNvSpPr>
+                      <wps:spPr bwMode="auto">
+                        <a:xfrm>
+                          <a:off x="0" y="0"/>
+                          <a:ext cx="804545" cy="655320"/>
+                        </a:xfrm>
+                        <a:prstGeom prst="rect">
+                          <a:avLst/>
+                        </a:prstGeom>
+                        <a:solidFill>
+                          <a:schemeClr val="accent2">
+                            <a:lumMod val="20000"/>
+                            <a:lumOff val="80000"/>
+                          </a:schemeClr>
+                        </a:solidFill>
+                        <a:ln w="9525">
+                          <a:solidFill>
+                            <a:srgbClr val="000000"/>
+                          </a:solidFill>
+                          <a:miter lim="800000"/>
+                          <a:headEnd/>
+                          <a:tailEnd/>
+                        </a:ln>
+                      </wps:spPr>
+                      <wps:txbx>
+                        <w:txbxContent>
+                          <w:p>
+                            <w:pPr>
+                              <w:jc w:val="center"/>
+                              <w:rPr>
+                                <w:sz w:val="20"/>
+                              </w:rPr>
+                            </w:pPr>
+                            <w:r>
+                              <w:rPr>
+                                <w:sz w:val="20"/>
+                              </w:rPr>
+                              <w:t>EYE-TRACKING-TISCH</w:t>
+                            </w:r>
+                          </w:p>
+                        </w:txbxContent>
+                      </wps:txbx>
+                      <wps:bodyPr rot="0" vert="horz" wrap="square" lIns="91440" tIns="45720" rIns="91440" bIns="45720" anchor="t" anchorCtr="0">
+                        <a:noAutofit/>
+                      </wps:bodyPr>
+                    </wps:wsp>
+                  </a:graphicData>
+                </a:graphic>
+                <wp14:sizeRelH relativeFrom="margin">
+                  <wp14:pctWidth>0</wp14:pctWidth>
+                </wp14:sizeRelH>
+                <wp14:sizeRelV relativeFrom="margin">
+                  <wp14:pctHeight>0</wp14:pctHeight>
+                </wp14:sizeRelV>
+              </wp:anchor>
+            </w:drawing>
+          </mc:Choice>
+          <mc:Fallback>
+            <w:pict>
+              <v:shape w14:anchorId="1D285101" id="_x0000_s1032" type="#_x0000_t202" style="position:absolute;left:0;text-align:left;margin-left:367.35pt;margin-top:105.8pt;width:63.35pt;height:51.6pt;z-index:251684864;visibility:visible;mso-wrap-style:square;mso-width-percent:0;mso-height-percent:0;mso-wrap-distance-left:9pt;mso-wrap-distance-top:3.6pt;mso-wrap-distance-right:9pt;mso-wrap-distance-bottom:3.6pt;mso-position-horizontal:absolute;mso-position-horizontal-relative:text;mso-position-vertical:absolute;mso-position-vertical-relative:text;mso-width-percent:0;mso-height-percent:0;mso-width-relative:margin;mso-height-relative:margin;v-text-anchor:top" o:gfxdata="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" fillcolor="#fbe4d5 [661]">
+                <v:textbox>
+                  <w:txbxContent>
+                    <w:p>
+                      <w:pPr>
+                        <w:jc w:val="center"/>
+                        <w:rPr>
+                          <w:sz w:val="20"/>
+                        </w:rPr>
+                      </w:pPr>
+                      <w:r>
+                        <w:rPr>
+                          <w:sz w:val="20"/>
+                        </w:rPr>
+                        <w:t>EYE-TRACKING-TISCH</w:t>
+                      </w:r>
+                    </w:p>
+                  </w:txbxContent>
+                </v:textbox>
+                <w10:wrap type="square"/>
+              </v:shape>
+            </w:pict>
+          </mc:Fallback>
+        </mc:AlternateContent>
+      </w:r>
+      <w:r>
+        <w:rPr>
+          <w:rFonts w:asciiTheme="majorHAnsi" w:hAnsiTheme="majorHAnsi" w:cstheme="majorHAnsi"/>
+          <w:i/>
+          <w:noProof/>
+          <w:sz w:val="28"/>
+        </w:rPr>
+        <mc:AlternateContent>
+          <mc:Choice Requires="wps">
+            <w:drawing>
+              <wp:anchor distT="45720" distB="45720" distL="114300" distR="114300" simplePos="0" relativeHeight="251697152" behindDoc="0" locked="0" layoutInCell="1" allowOverlap="1" wp14:anchorId="399B70BE" wp14:editId="2946F84A">
+                <wp:simplePos x="0" y="0"/>
+                <wp:positionH relativeFrom="column">
+                  <wp:posOffset>5333365</wp:posOffset>
+                </wp:positionH>
+                <wp:positionV relativeFrom="paragraph">
+                  <wp:posOffset>1958975</wp:posOffset>
+                </wp:positionV>
+                <wp:extent cx="548005" cy="266700"/>
+                <wp:effectExtent l="7303" t="0" r="11747" b="11748"/>
+                <wp:wrapSquare wrapText="bothSides"/>
+                <wp:docPr id="20" name="Textfeld 2"/>
+                <wp:cNvGraphicFramePr>
+                  <a:graphicFrameLocks xmlns:a="http://schemas.openxmlformats.org/drawingml/2006/main"/>
+                </wp:cNvGraphicFramePr>
+                <a:graphic xmlns:a="http://schemas.openxmlformats.org/drawingml/2006/main">
+                  <a:graphicData uri="http://schemas.microsoft.com/office/word/2010/wordprocessingShape">
+                    <wps:wsp>
+                      <wps:cNvSpPr txBox="1">
+                        <a:spLocks noChangeArrowheads="1"/>
+                      </wps:cNvSpPr>
+                      <wps:spPr bwMode="auto">
+                        <a:xfrm rot="5400000">
+                          <a:off x="0" y="0"/>
+                          <a:ext cx="548005" cy="266700"/>
+                        </a:xfrm>
+                        <a:prstGeom prst="rect">
+                          <a:avLst/>
+                        </a:prstGeom>
+                        <a:solidFill>
+                          <a:schemeClr val="accent2">
+                            <a:lumMod val="20000"/>
+                            <a:lumOff val="80000"/>
+                          </a:schemeClr>
+                        </a:solidFill>
+                        <a:ln w="9525">
+                          <a:solidFill>
+                            <a:srgbClr val="000000"/>
+                          </a:solidFill>
+                          <a:miter lim="800000"/>
+                          <a:headEnd/>
+                          <a:tailEnd/>
+                        </a:ln>
+                      </wps:spPr>
+                      <wps:txbx>
+                        <w:txbxContent>
+                          <w:p>
+                            <w:pPr>
+                              <w:jc w:val="center"/>
+                            </w:pPr>
+                            <w:r>
+                              <w:t>CAM4</w:t>
+                            </w:r>
+                          </w:p>
+                        </w:txbxContent>
+                      </wps:txbx>
+                      <wps:bodyPr rot="0" vert="horz" wrap="square" lIns="91440" tIns="45720" rIns="91440" bIns="45720" anchor="t" anchorCtr="0">
+                        <a:noAutofit/>
+                      </wps:bodyPr>
+                    </wps:wsp>
+                  </a:graphicData>
+                </a:graphic>
+                <wp14:sizeRelH relativeFrom="margin">
+                  <wp14:pctWidth>0</wp14:pctWidth>
+                </wp14:sizeRelH>
+                <wp14:sizeRelV relativeFrom="margin">
+                  <wp14:pctHeight>0</wp14:pctHeight>
+                </wp14:sizeRelV>
+              </wp:anchor>
+            </w:drawing>
+          </mc:Choice>
+          <mc:Fallback>
+            <w:pict>
+              <v:shape w14:anchorId="399B70BE" id="_x0000_s1033" type="#_x0000_t202" style="position:absolute;left:0;text-align:left;margin-left:419.95pt;margin-top:154.25pt;width:43.15pt;height:21pt;rotation:90;z-index:251697152;visibility:visible;mso-wrap-style:square;mso-width-percent:0;mso-height-percent:0;mso-wrap-distance-left:9pt;mso-wrap-distance-top:3.6pt;mso-wrap-distance-right:9pt;mso-wrap-distance-bottom:3.6pt;mso-position-horizontal:absolute;mso-position-horizontal-relative:text;mso-position-vertical:absolute;mso-position-vertical-relative:text;mso-width-percent:0;mso-height-percent:0;mso-width-relative:margin;mso-height-relative:margin;v-text-anchor:top" o:gfxdata="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" fillcolor="#fbe4d5 [661]">
+                <v:textbox>
+                  <w:txbxContent>
+                    <w:p>
+                      <w:pPr>
+                        <w:jc w:val="center"/>
+                      </w:pPr>
+                      <w:r>
+                        <w:t>CAM4</w:t>
+                      </w:r>
+                    </w:p>
+                  </w:txbxContent>
+                </v:textbox>
+                <w10:wrap type="square"/>
+              </v:shape>
+            </w:pict>
+          </mc:Fallback>
+        </mc:AlternateContent>
+      </w:r>
+      <w:r>
+        <w:rPr>
+          <w:rFonts w:asciiTheme="majorHAnsi" w:hAnsiTheme="majorHAnsi" w:cstheme="majorHAnsi"/>
+          <w:noProof/>
+          <w:sz w:val="28"/>
+        </w:rPr>
+        <mc:AlternateContent>
+          <mc:Choice Requires="wps">
+            <w:drawing>
+              <wp:anchor distT="45720" distB="45720" distL="114300" distR="114300" simplePos="0" relativeHeight="251674624" behindDoc="0" locked="0" layoutInCell="1" allowOverlap="1" wp14:anchorId="67B61748" wp14:editId="43AA276E">
+                <wp:simplePos x="0" y="0"/>
+                <wp:positionH relativeFrom="column">
+                  <wp:posOffset>1389380</wp:posOffset>
+                </wp:positionH>
+                <wp:positionV relativeFrom="paragraph">
+                  <wp:posOffset>803910</wp:posOffset>
+                </wp:positionV>
+                <wp:extent cx="804545" cy="445135"/>
+                <wp:effectExtent l="84455" t="48895" r="99060" b="60960"/>
+                <wp:wrapSquare wrapText="bothSides"/>
+                <wp:docPr id="9" name="Textfeld 2"/>
+                <wp:cNvGraphicFramePr>
+                  <a:graphicFrameLocks xmlns:a="http://schemas.openxmlformats.org/drawingml/2006/main"/>
+                </wp:cNvGraphicFramePr>
+                <a:graphic xmlns:a="http://schemas.openxmlformats.org/drawingml/2006/main">
+                  <a:graphicData uri="http://schemas.microsoft.com/office/word/2010/wordprocessingShape">
+                    <wps:wsp>
+                      <wps:cNvSpPr txBox="1">
+                        <a:spLocks noChangeArrowheads="1"/>
+                      </wps:cNvSpPr>
+                      <wps:spPr bwMode="auto">
+                        <a:xfrm rot="6081042">
+                          <a:off x="0" y="0"/>
+                          <a:ext cx="804545" cy="445135"/>
+                        </a:xfrm>
+                        <a:prstGeom prst="rect">
+                          <a:avLst/>
+                        </a:prstGeom>
+                        <a:solidFill>
+                          <a:schemeClr val="accent1">
+                            <a:lumMod val="20000"/>
+                            <a:lumOff val="80000"/>
+                          </a:schemeClr>
+                        </a:solidFill>
+                        <a:ln w="9525">
+                          <a:solidFill>
+                            <a:srgbClr val="000000"/>
+                          </a:solidFill>
+                          <a:miter lim="800000"/>
+                          <a:headEnd/>
+                          <a:tailEnd/>
+                        </a:ln>
+                      </wps:spPr>
+                      <wps:txbx>
+                        <w:txbxContent>
+                          <w:p>
+                            <w:pPr>
+                              <w:jc w:val="center"/>
+                              <w:rPr>
+                                <w:sz w:val="20"/>
+                              </w:rPr>
+                            </w:pPr>
+                            <w:r>
+                              <w:rPr>
+                                <w:sz w:val="20"/>
+                              </w:rPr>
+                              <w:t>MONITOR MIT SKRIPT</w:t>
+                            </w:r>
+                          </w:p>
+                        </w:txbxContent>
+                      </wps:txbx>
+                      <wps:bodyPr rot="0" vert="horz" wrap="square" lIns="91440" tIns="45720" rIns="91440" bIns="45720" anchor="t" anchorCtr="0">
+                        <a:noAutofit/>
+                      </wps:bodyPr>
+                    </wps:wsp>
+                  </a:graphicData>
+                </a:graphic>
+                <wp14:sizeRelH relativeFrom="margin">
+                  <wp14:pctWidth>0</wp14:pctWidth>
+                </wp14:sizeRelH>
+                <wp14:sizeRelV relativeFrom="margin">
+                  <wp14:pctHeight>0</wp14:pctHeight>
+                </wp14:sizeRelV>
+              </wp:anchor>
+            </w:drawing>
+          </mc:Choice>
+          <mc:Fallback>
+            <w:pict>
+              <v:shape w14:anchorId="67B61748" id="_x0000_s1034" type="#_x0000_t202" style="position:absolute;left:0;text-align:left;margin-left:109.4pt;margin-top:63.3pt;width:63.35pt;height:35.05pt;rotation:6642119fd;z-index:251674624;visibility:visible;mso-wrap-style:square;mso-width-percent:0;mso-height-percent:0;mso-wrap-distance-left:9pt;mso-wrap-distance-top:3.6pt;mso-wrap-distance-right:9pt;mso-wrap-distance-bottom:3.6pt;mso-position-horizontal:absolute;mso-position-horizontal-relative:text;mso-position-vertical:absolute;mso-position-vertical-relative:text;mso-width-percent:0;mso-height-percent:0;mso-width-relative:margin;mso-height-relative:margin;v-text-anchor:top" o:gfxdata="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" fillcolor="#d9e2f3 [660]">
+                <v:textbox>
+                  <w:txbxContent>
+                    <w:p>
+                      <w:pPr>
+                        <w:jc w:val="center"/>
+                        <w:rPr>
+                          <w:sz w:val="20"/>
+                        </w:rPr>
+                      </w:pPr>
+                      <w:r>
+                        <w:rPr>
+                          <w:sz w:val="20"/>
+                        </w:rPr>
+                        <w:t>MONITOR MIT SKRIPT</w:t>
+                      </w:r>
+                    </w:p>
+                  </w:txbxContent>
+                </v:textbox>
+                <w10:wrap type="square"/>
+              </v:shape>
+            </w:pict>
+          </mc:Fallback>
+        </mc:AlternateContent>
+      </w:r>
+      <w:r>
+        <w:rPr>
+          <w:rFonts w:asciiTheme="majorHAnsi" w:hAnsiTheme="majorHAnsi" w:cstheme="majorHAnsi"/>
+          <w:noProof/>
+          <w:sz w:val="28"/>
+        </w:rPr>
+        <mc:AlternateContent>
+          <mc:Choice Requires="wps">
+            <w:drawing>
+              <wp:anchor distT="45720" distB="45720" distL="114300" distR="114300" simplePos="0" relativeHeight="251721728" behindDoc="0" locked="0" layoutInCell="1" allowOverlap="1" wp14:anchorId="3E1F7167" wp14:editId="75FDB9C1">
+                <wp:simplePos x="0" y="0"/>
+                <wp:positionH relativeFrom="column">
+                  <wp:posOffset>2847975</wp:posOffset>
+                </wp:positionH>
+                <wp:positionV relativeFrom="paragraph">
+                  <wp:posOffset>3270250</wp:posOffset>
+                </wp:positionV>
+                <wp:extent cx="278130" cy="1294130"/>
+                <wp:effectExtent l="6350" t="0" r="13970" b="13970"/>
+                <wp:wrapSquare wrapText="bothSides"/>
+                <wp:docPr id="11" name="Textfeld 2"/>
+                <wp:cNvGraphicFramePr>
+                  <a:graphicFrameLocks xmlns:a="http://schemas.openxmlformats.org/drawingml/2006/main"/>
+                </wp:cNvGraphicFramePr>
+                <a:graphic xmlns:a="http://schemas.openxmlformats.org/drawingml/2006/main">
+                  <a:graphicData uri="http://schemas.microsoft.com/office/word/2010/wordprocessingShape">
+                    <wps:wsp>
+                      <wps:cNvSpPr txBox="1">
+                        <a:spLocks noChangeArrowheads="1"/>
+                      </wps:cNvSpPr>
+                      <wps:spPr bwMode="auto">
+                        <a:xfrm rot="5400000">
+                          <a:off x="0" y="0"/>
+                          <a:ext cx="278130" cy="1294130"/>
+                        </a:xfrm>
+                        <a:prstGeom prst="rect">
+                          <a:avLst/>
+                        </a:prstGeom>
+                        <a:solidFill>
+                          <a:schemeClr val="bg2">
+                            <a:lumMod val="90000"/>
+                          </a:schemeClr>
+                        </a:solidFill>
+                        <a:ln w="9525">
+                          <a:solidFill>
+                            <a:srgbClr val="000000"/>
+                          </a:solidFill>
+                          <a:miter lim="800000"/>
+                          <a:headEnd/>
+                          <a:tailEnd/>
+                        </a:ln>
+                      </wps:spPr>
+                      <wps:txbx>
+                        <w:txbxContent>
+                          <w:p>
+                            <w:pPr>
+                              <w:rPr>
+                                <w:sz w:val="20"/>
+                                <w:szCs w:val="20"/>
+                              </w:rPr>
+                            </w:pPr>
+                            <w:r>
+                              <w:rPr>
+                                <w:sz w:val="20"/>
+                                <w:szCs w:val="20"/>
+                              </w:rPr>
+                              <w:t>SCHRANK</w:t>
+                            </w:r>
+                          </w:p>
+                        </w:txbxContent>
+                      </wps:txbx>
+                      <wps:bodyPr rot="0" vert="horz" wrap="square" lIns="91440" tIns="45720" rIns="91440" bIns="45720" anchor="t" anchorCtr="0">
+                        <a:noAutofit/>
+                      </wps:bodyPr>
+                    </wps:wsp>
+                  </a:graphicData>
+                </a:graphic>
+                <wp14:sizeRelH relativeFrom="margin">
+                  <wp14:pctWidth>0</wp14:pctWidth>
+                </wp14:sizeRelH>
+                <wp14:sizeRelV relativeFrom="margin">
+                  <wp14:pctHeight>0</wp14:pctHeight>
+                </wp14:sizeRelV>
+              </wp:anchor>
+            </w:drawing>
+          </mc:Choice>
+          <mc:Fallback>
+            <w:pict>
+              <v:shape w14:anchorId="3E1F7167" id="_x0000_s1035" type="#_x0000_t202" style="position:absolute;left:0;text-align:left;margin-left:224.25pt;margin-top:257.5pt;width:21.9pt;height:101.9pt;rotation:90;z-index:251721728;visibility:visible;mso-wrap-style:square;mso-width-percent:0;mso-height-percent:0;mso-wrap-distance-left:9pt;mso-wrap-distance-top:3.6pt;mso-wrap-distance-right:9pt;mso-wrap-distance-bottom:3.6pt;mso-position-horizontal:absolute;mso-position-horizontal-relative:text;mso-position-vertical:absolute;mso-position-vertical-relative:text;mso-width-percent:0;mso-height-percent:0;mso-width-relative:margin;mso-height-relative:margin;v-text-anchor:top" o:gfxdata="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" fillcolor="#cfcdcd [2894]">
+                <v:textbox>
+                  <w:txbxContent>
+                    <w:p>
+                      <w:pPr>
+                        <w:rPr>
+                          <w:sz w:val="20"/>
+                          <w:szCs w:val="20"/>
+                        </w:rPr>
+                      </w:pPr>
+                      <w:r>
+                        <w:rPr>
+                          <w:sz w:val="20"/>
+                          <w:szCs w:val="20"/>
+                        </w:rPr>
+                        <w:t>SCHRANK</w:t>
+                      </w:r>
+                    </w:p>
+                  </w:txbxContent>
+                </v:textbox>
+                <w10:wrap type="square"/>
+              </v:shape>
+            </w:pict>
+          </mc:Fallback>
+        </mc:AlternateContent>
+      </w:r>
+      <w:r>
+        <w:rPr>
+          <w:rFonts w:asciiTheme="majorHAnsi" w:hAnsiTheme="majorHAnsi" w:cstheme="majorHAnsi"/>
+          <w:noProof/>
+          <w:sz w:val="28"/>
+        </w:rPr>
+        <mc:AlternateContent>
+          <mc:Choice Requires="wps">
+            <w:drawing>
+              <wp:anchor distT="45720" distB="45720" distL="114300" distR="114300" simplePos="0" relativeHeight="251686912" behindDoc="0" locked="0" layoutInCell="1" allowOverlap="1" wp14:anchorId="67B28724" wp14:editId="23599648">
+                <wp:simplePos x="0" y="0"/>
+                <wp:positionH relativeFrom="column">
+                  <wp:posOffset>3605019</wp:posOffset>
+                </wp:positionH>
+                <wp:positionV relativeFrom="paragraph">
+                  <wp:posOffset>3826519</wp:posOffset>
+                </wp:positionV>
+                <wp:extent cx="889000" cy="223520"/>
+                <wp:effectExtent l="0" t="0" r="25400" b="24130"/>
+                <wp:wrapSquare wrapText="bothSides"/>
+                <wp:docPr id="15" name="Textfeld 2"/>
+                <wp:cNvGraphicFramePr>
+                  <a:graphicFrameLocks xmlns:a="http://schemas.openxmlformats.org/drawingml/2006/main"/>
+                </wp:cNvGraphicFramePr>
+                <a:graphic xmlns:a="http://schemas.openxmlformats.org/drawingml/2006/main">
+                  <a:graphicData uri="http://schemas.microsoft.com/office/word/2010/wordprocessingShape">
+                    <wps:wsp>
+                      <wps:cNvSpPr txBox="1">
+                        <a:spLocks noChangeArrowheads="1"/>
+                      </wps:cNvSpPr>
+                      <wps:spPr bwMode="auto">
+                        <a:xfrm>
+                          <a:off x="0" y="0"/>
+                          <a:ext cx="889000" cy="223520"/>
+                        </a:xfrm>
+                        <a:prstGeom prst="rect">
+                          <a:avLst/>
+                        </a:prstGeom>
+                        <a:solidFill>
+                          <a:schemeClr val="accent6">
+                            <a:lumMod val="20000"/>
+                            <a:lumOff val="80000"/>
+                          </a:schemeClr>
+                        </a:solidFill>
+                        <a:ln w="9525">
+                          <a:solidFill>
+                            <a:srgbClr val="000000"/>
+                          </a:solidFill>
+                          <a:miter lim="800000"/>
+                          <a:headEnd/>
+                          <a:tailEnd/>
+                        </a:ln>
+                      </wps:spPr>
+                      <wps:txbx>
+                        <w:txbxContent>
+                          <w:p>
+                            <w:pPr>
+                              <w:jc w:val="center"/>
+                              <w:rPr>
+                                <w:sz w:val="18"/>
+                              </w:rPr>
+                            </w:pPr>
+                            <w:r>
+                              <w:rPr>
+                                <w:sz w:val="18"/>
+                              </w:rPr>
+                              <w:t>KALIBRIERUNG</w:t>
+                            </w:r>
+                          </w:p>
+                        </w:txbxContent>
+                      </wps:txbx>
+                      <wps:bodyPr rot="0" vert="horz" wrap="square" lIns="91440" tIns="45720" rIns="91440" bIns="45720" anchor="t" anchorCtr="0">
+                        <a:noAutofit/>
+                      </wps:bodyPr>
+                    </wps:wsp>
+                  </a:graphicData>
+                </a:graphic>
+                <wp14:sizeRelH relativeFrom="margin">
+                  <wp14:pctWidth>0</wp14:pctWidth>
+                </wp14:sizeRelH>
+                <wp14:sizeRelV relativeFrom="margin">
+                  <wp14:pctHeight>0</wp14:pctHeight>
+                </wp14:sizeRelV>
+              </wp:anchor>
+            </w:drawing>
+          </mc:Choice>
+          <mc:Fallback>
+            <w:pict>
+              <v:shape w14:anchorId="67B28724" id="_x0000_s1036" type="#_x0000_t202" style="position:absolute;left:0;text-align:left;margin-left:283.85pt;margin-top:301.3pt;width:70pt;height:17.6pt;z-index:251686912;visibility:visible;mso-wrap-style:square;mso-width-percent:0;mso-height-percent:0;mso-wrap-distance-left:9pt;mso-wrap-distance-top:3.6pt;mso-wrap-distance-right:9pt;mso-wrap-distance-bottom:3.6pt;mso-position-horizontal:absolute;mso-position-horizontal-relative:text;mso-position-vertical:absolute;mso-position-vertical-relative:text;mso-width-percent:0;mso-height-percent:0;mso-width-relative:margin;mso-height-relative:margin;v-text-anchor:top" o:gfxdata="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" fillcolor="#e2efd9 [665]">
+                <v:textbox>
+                  <w:txbxContent>
+                    <w:p>
+                      <w:pPr>
+                        <w:jc w:val="center"/>
+                        <w:rPr>
+                          <w:sz w:val="18"/>
+                        </w:rPr>
+                      </w:pPr>
+                      <w:r>
+                        <w:rPr>
+                          <w:sz w:val="18"/>
+                        </w:rPr>
+                        <w:t>KALIBRIERUNG</w:t>
+                      </w:r>
+                    </w:p>
+                  </w:txbxContent>
+                </v:textbox>
+                <w10:wrap type="square"/>
+              </v:shape>
+            </w:pict>
+          </mc:Fallback>
+        </mc:AlternateContent>
+      </w:r>
       <w:r>
         <w:rPr>
           <w:rFonts w:asciiTheme="majorHAnsi" w:hAnsiTheme="majorHAnsi" w:cstheme="majorHAnsi"/>
@@ -5307,11 +6454,7 @@
           </mc:Choice>
           <mc:Fallback>
             <w:pict>
-              <v:shapetype w14:anchorId="11A3DCEA" id="_x0000_t202" coordsize="21600,21600" o:spt="202" path="m,l,21600r21600,l21600,xe">
-                <v:stroke joinstyle="miter"/>
-                <v:path gradientshapeok="t" o:connecttype="rect"/>
-              </v:shapetype>
-              <v:shape id="Textfeld 2" o:spid="_x0000_s1026" type="#_x0000_t202" style="position:absolute;left:0;text-align:left;margin-left:122.55pt;margin-top:257.25pt;width:21.9pt;height:101.9pt;rotation:90;z-index:251717632;visibility:visible;mso-wrap-style:square;mso-width-percent:0;mso-height-percent:0;mso-wrap-distance-left:9pt;mso-wrap-distance-top:3.6pt;mso-wrap-distance-right:9pt;mso-wrap-distance-bottom:3.6pt;mso-position-horizontal:absolute;mso-position-horizontal-relative:text;mso-position-vertical:absolute;mso-position-vertical-relative:text;mso-width-percent:0;mso-height-percent:0;mso-width-relative:margin;mso-height-relative:margin;v-text-anchor:top" o:gfxdata="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" fillcolor="#cfcdcd [2894]">
+              <v:shape w14:anchorId="11A3DCEA" id="_x0000_s1037" type="#_x0000_t202" style="position:absolute;left:0;text-align:left;margin-left:122.55pt;margin-top:257.25pt;width:21.9pt;height:101.9pt;rotation:90;z-index:251717632;visibility:visible;mso-wrap-style:square;mso-width-percent:0;mso-height-percent:0;mso-wrap-distance-left:9pt;mso-wrap-distance-top:3.6pt;mso-wrap-distance-right:9pt;mso-wrap-distance-bottom:3.6pt;mso-position-horizontal:absolute;mso-position-horizontal-relative:text;mso-position-vertical:absolute;mso-position-vertical-relative:text;mso-width-percent:0;mso-height-percent:0;mso-width-relative:margin;mso-height-relative:margin;v-text-anchor:top" o:gfxdata="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" fillcolor="#cfcdcd [2894]">
                 <v:textbox>
                   <w:txbxContent>
                     <w:p>
@@ -5346,7 +6489,7 @@
         <mc:AlternateContent>
           <mc:Choice Requires="wps">
             <w:drawing>
-              <wp:anchor distT="0" distB="0" distL="114300" distR="114300" simplePos="0" relativeHeight="251660288" behindDoc="0" locked="0" layoutInCell="1" allowOverlap="1" wp14:anchorId="3212C728" wp14:editId="39F4B8E0">
+              <wp:anchor distT="0" distB="0" distL="114300" distR="114300" simplePos="0" relativeHeight="251660288" behindDoc="0" locked="0" layoutInCell="1" allowOverlap="1" wp14:anchorId="3212C728" wp14:editId="1E46ADB4">
                 <wp:simplePos x="0" y="0"/>
                 <wp:positionH relativeFrom="margin">
                   <wp:align>right</wp:align>
@@ -5418,7 +6561,7 @@
           </mc:Choice>
           <mc:Fallback>
             <w:pict>
-              <v:shape w14:anchorId="3212C728" id="_x0000_s1027" type="#_x0000_t202" style="position:absolute;left:0;text-align:left;margin-left:-32.6pt;margin-top:264.65pt;width:18.6pt;height:89pt;rotation:90;z-index:251660288;visibility:visible;mso-wrap-style:square;mso-width-percent:0;mso-height-percent:0;mso-wrap-distance-left:9pt;mso-wrap-distance-top:0;mso-wrap-distance-right:9pt;mso-wrap-distance-bottom:0;mso-position-horizontal:right;mso-position-horizontal-relative:margin;mso-position-vertical:absolute;mso-position-vertical-relative:text;mso-width-percent:0;mso-height-percent:0;mso-width-relative:margin;mso-height-relative:margin;v-text-anchor:top" o:gfxdata="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" fillcolor="white [3201]" strokeweight=".5pt">
+              <v:shape w14:anchorId="3212C728" id="_x0000_s1038" type="#_x0000_t202" style="position:absolute;left:0;text-align:left;margin-left:-32.6pt;margin-top:264.65pt;width:18.6pt;height:89pt;rotation:90;z-index:251660288;visibility:visible;mso-wrap-style:square;mso-width-percent:0;mso-height-percent:0;mso-wrap-distance-left:9pt;mso-wrap-distance-top:0;mso-wrap-distance-right:9pt;mso-wrap-distance-bottom:0;mso-position-horizontal:right;mso-position-horizontal-relative:margin;mso-position-vertical:absolute;mso-position-vertical-relative:text;mso-width-percent:0;mso-height-percent:0;mso-width-relative:margin;mso-height-relative:margin;v-text-anchor:top" o:gfxdata="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" fillcolor="white [3201]" strokeweight=".5pt">
                 <v:textbox>
                   <w:txbxContent>
                     <w:p>
@@ -5452,317 +6595,7 @@
         <mc:AlternateContent>
           <mc:Choice Requires="wps">
             <w:drawing>
-              <wp:anchor distT="45720" distB="45720" distL="114300" distR="114300" simplePos="0" relativeHeight="251686912" behindDoc="0" locked="0" layoutInCell="1" allowOverlap="1" wp14:anchorId="67B28724" wp14:editId="72B2B400">
-                <wp:simplePos x="0" y="0"/>
-                <wp:positionH relativeFrom="column">
-                  <wp:posOffset>3561278</wp:posOffset>
-                </wp:positionH>
-                <wp:positionV relativeFrom="paragraph">
-                  <wp:posOffset>3830955</wp:posOffset>
-                </wp:positionV>
-                <wp:extent cx="889000" cy="223520"/>
-                <wp:effectExtent l="0" t="0" r="25400" b="24130"/>
-                <wp:wrapSquare wrapText="bothSides"/>
-                <wp:docPr id="15" name="Textfeld 2"/>
-                <wp:cNvGraphicFramePr>
-                  <a:graphicFrameLocks xmlns:a="http://schemas.openxmlformats.org/drawingml/2006/main"/>
-                </wp:cNvGraphicFramePr>
-                <a:graphic xmlns:a="http://schemas.openxmlformats.org/drawingml/2006/main">
-                  <a:graphicData uri="http://schemas.microsoft.com/office/word/2010/wordprocessingShape">
-                    <wps:wsp>
-                      <wps:cNvSpPr txBox="1">
-                        <a:spLocks noChangeArrowheads="1"/>
-                      </wps:cNvSpPr>
-                      <wps:spPr bwMode="auto">
-                        <a:xfrm>
-                          <a:off x="0" y="0"/>
-                          <a:ext cx="889000" cy="223520"/>
-                        </a:xfrm>
-                        <a:prstGeom prst="rect">
-                          <a:avLst/>
-                        </a:prstGeom>
-                        <a:solidFill>
-                          <a:schemeClr val="accent6">
-                            <a:lumMod val="20000"/>
-                            <a:lumOff val="80000"/>
-                          </a:schemeClr>
-                        </a:solidFill>
-                        <a:ln w="9525">
-                          <a:solidFill>
-                            <a:srgbClr val="000000"/>
-                          </a:solidFill>
-                          <a:miter lim="800000"/>
-                          <a:headEnd/>
-                          <a:tailEnd/>
-                        </a:ln>
-                      </wps:spPr>
-                      <wps:txbx>
-                        <w:txbxContent>
-                          <w:p>
-                            <w:pPr>
-                              <w:jc w:val="center"/>
-                              <w:rPr>
-                                <w:sz w:val="18"/>
-                              </w:rPr>
-                            </w:pPr>
-                            <w:r>
-                              <w:rPr>
-                                <w:sz w:val="18"/>
-                              </w:rPr>
-                              <w:t>KALIBRIERUNG</w:t>
-                            </w:r>
-                          </w:p>
-                        </w:txbxContent>
-                      </wps:txbx>
-                      <wps:bodyPr rot="0" vert="horz" wrap="square" lIns="91440" tIns="45720" rIns="91440" bIns="45720" anchor="t" anchorCtr="0">
-                        <a:noAutofit/>
-                      </wps:bodyPr>
-                    </wps:wsp>
-                  </a:graphicData>
-                </a:graphic>
-                <wp14:sizeRelH relativeFrom="margin">
-                  <wp14:pctWidth>0</wp14:pctWidth>
-                </wp14:sizeRelH>
-                <wp14:sizeRelV relativeFrom="margin">
-                  <wp14:pctHeight>0</wp14:pctHeight>
-                </wp14:sizeRelV>
-              </wp:anchor>
-            </w:drawing>
-          </mc:Choice>
-          <mc:Fallback>
-            <w:pict>
-              <v:shape w14:anchorId="67B28724" id="_x0000_s1028" type="#_x0000_t202" style="position:absolute;left:0;text-align:left;margin-left:280.4pt;margin-top:301.65pt;width:70pt;height:17.6pt;z-index:251686912;visibility:visible;mso-wrap-style:square;mso-width-percent:0;mso-height-percent:0;mso-wrap-distance-left:9pt;mso-wrap-distance-top:3.6pt;mso-wrap-distance-right:9pt;mso-wrap-distance-bottom:3.6pt;mso-position-horizontal:absolute;mso-position-horizontal-relative:text;mso-position-vertical:absolute;mso-position-vertical-relative:text;mso-width-percent:0;mso-height-percent:0;mso-width-relative:margin;mso-height-relative:margin;v-text-anchor:top" o:gfxdata="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" fillcolor="#e2efd9 [665]">
-                <v:textbox>
-                  <w:txbxContent>
-                    <w:p>
-                      <w:pPr>
-                        <w:jc w:val="center"/>
-                        <w:rPr>
-                          <w:sz w:val="18"/>
-                        </w:rPr>
-                      </w:pPr>
-                      <w:r>
-                        <w:rPr>
-                          <w:sz w:val="18"/>
-                        </w:rPr>
-                        <w:t>KALIBRIERUNG</w:t>
-                      </w:r>
-                    </w:p>
-                  </w:txbxContent>
-                </v:textbox>
-                <w10:wrap type="square"/>
-              </v:shape>
-            </w:pict>
-          </mc:Fallback>
-        </mc:AlternateContent>
-      </w:r>
-      <w:r>
-        <w:rPr>
-          <w:rFonts w:asciiTheme="majorHAnsi" w:hAnsiTheme="majorHAnsi" w:cstheme="majorHAnsi"/>
-          <w:i/>
-          <w:noProof/>
-          <w:sz w:val="28"/>
-        </w:rPr>
-        <mc:AlternateContent>
-          <mc:Choice Requires="wps">
-            <w:drawing>
-              <wp:anchor distT="45720" distB="45720" distL="114300" distR="114300" simplePos="0" relativeHeight="251691008" behindDoc="0" locked="0" layoutInCell="1" allowOverlap="1" wp14:anchorId="3BC949F9" wp14:editId="3F0BE891">
-                <wp:simplePos x="0" y="0"/>
-                <wp:positionH relativeFrom="column">
-                  <wp:posOffset>3056255</wp:posOffset>
-                </wp:positionH>
-                <wp:positionV relativeFrom="paragraph">
-                  <wp:posOffset>3075305</wp:posOffset>
-                </wp:positionV>
-                <wp:extent cx="548640" cy="266700"/>
-                <wp:effectExtent l="0" t="0" r="22860" b="19050"/>
-                <wp:wrapSquare wrapText="bothSides"/>
-                <wp:docPr id="17" name="Textfeld 2"/>
-                <wp:cNvGraphicFramePr>
-                  <a:graphicFrameLocks xmlns:a="http://schemas.openxmlformats.org/drawingml/2006/main"/>
-                </wp:cNvGraphicFramePr>
-                <a:graphic xmlns:a="http://schemas.openxmlformats.org/drawingml/2006/main">
-                  <a:graphicData uri="http://schemas.microsoft.com/office/word/2010/wordprocessingShape">
-                    <wps:wsp>
-                      <wps:cNvSpPr txBox="1">
-                        <a:spLocks noChangeArrowheads="1"/>
-                      </wps:cNvSpPr>
-                      <wps:spPr bwMode="auto">
-                        <a:xfrm>
-                          <a:off x="0" y="0"/>
-                          <a:ext cx="548640" cy="266700"/>
-                        </a:xfrm>
-                        <a:prstGeom prst="rect">
-                          <a:avLst/>
-                        </a:prstGeom>
-                        <a:solidFill>
-                          <a:schemeClr val="accent2">
-                            <a:lumMod val="20000"/>
-                            <a:lumOff val="80000"/>
-                          </a:schemeClr>
-                        </a:solidFill>
-                        <a:ln w="9525">
-                          <a:solidFill>
-                            <a:srgbClr val="000000"/>
-                          </a:solidFill>
-                          <a:miter lim="800000"/>
-                          <a:headEnd/>
-                          <a:tailEnd/>
-                        </a:ln>
-                      </wps:spPr>
-                      <wps:txbx>
-                        <w:txbxContent>
-                          <w:p>
-                            <w:r>
-                              <w:t>CAM1</w:t>
-                            </w:r>
-                          </w:p>
-                        </w:txbxContent>
-                      </wps:txbx>
-                      <wps:bodyPr rot="0" vert="horz" wrap="square" lIns="91440" tIns="45720" rIns="91440" bIns="45720" anchor="t" anchorCtr="0">
-                        <a:noAutofit/>
-                      </wps:bodyPr>
-                    </wps:wsp>
-                  </a:graphicData>
-                </a:graphic>
-                <wp14:sizeRelH relativeFrom="margin">
-                  <wp14:pctWidth>0</wp14:pctWidth>
-                </wp14:sizeRelH>
-                <wp14:sizeRelV relativeFrom="margin">
-                  <wp14:pctHeight>0</wp14:pctHeight>
-                </wp14:sizeRelV>
-              </wp:anchor>
-            </w:drawing>
-          </mc:Choice>
-          <mc:Fallback>
-            <w:pict>
-              <v:shape w14:anchorId="3BC949F9" id="_x0000_s1029" type="#_x0000_t202" style="position:absolute;left:0;text-align:left;margin-left:240.65pt;margin-top:242.15pt;width:43.2pt;height:21pt;z-index:251691008;visibility:visible;mso-wrap-style:square;mso-width-percent:0;mso-height-percent:0;mso-wrap-distance-left:9pt;mso-wrap-distance-top:3.6pt;mso-wrap-distance-right:9pt;mso-wrap-distance-bottom:3.6pt;mso-position-horizontal:absolute;mso-position-horizontal-relative:text;mso-position-vertical:absolute;mso-position-vertical-relative:text;mso-width-percent:0;mso-height-percent:0;mso-width-relative:margin;mso-height-relative:margin;v-text-anchor:top" o:gfxdata="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" fillcolor="#fbe4d5 [661]">
-                <v:textbox>
-                  <w:txbxContent>
-                    <w:p>
-                      <w:r>
-                        <w:t>CAM1</w:t>
-                      </w:r>
-                    </w:p>
-                  </w:txbxContent>
-                </v:textbox>
-                <w10:wrap type="square"/>
-              </v:shape>
-            </w:pict>
-          </mc:Fallback>
-        </mc:AlternateContent>
-      </w:r>
-      <w:r>
-        <w:rPr>
-          <w:rFonts w:asciiTheme="majorHAnsi" w:hAnsiTheme="majorHAnsi" w:cstheme="majorHAnsi"/>
-          <w:noProof/>
-          <w:sz w:val="28"/>
-        </w:rPr>
-        <mc:AlternateContent>
-          <mc:Choice Requires="wps">
-            <w:drawing>
-              <wp:anchor distT="45720" distB="45720" distL="114300" distR="114300" simplePos="0" relativeHeight="251670528" behindDoc="0" locked="0" layoutInCell="1" allowOverlap="1" wp14:anchorId="6B5234DA" wp14:editId="0BAB307A">
-                <wp:simplePos x="0" y="0"/>
-                <wp:positionH relativeFrom="column">
-                  <wp:posOffset>276225</wp:posOffset>
-                </wp:positionH>
-                <wp:positionV relativeFrom="paragraph">
-                  <wp:posOffset>2961640</wp:posOffset>
-                </wp:positionV>
-                <wp:extent cx="1268730" cy="267335"/>
-                <wp:effectExtent l="5397" t="0" r="13018" b="13017"/>
-                <wp:wrapSquare wrapText="bothSides"/>
-                <wp:docPr id="7" name="Textfeld 2"/>
-                <wp:cNvGraphicFramePr>
-                  <a:graphicFrameLocks xmlns:a="http://schemas.openxmlformats.org/drawingml/2006/main"/>
-                </wp:cNvGraphicFramePr>
-                <a:graphic xmlns:a="http://schemas.openxmlformats.org/drawingml/2006/main">
-                  <a:graphicData uri="http://schemas.microsoft.com/office/word/2010/wordprocessingShape">
-                    <wps:wsp>
-                      <wps:cNvSpPr txBox="1">
-                        <a:spLocks noChangeArrowheads="1"/>
-                      </wps:cNvSpPr>
-                      <wps:spPr bwMode="auto">
-                        <a:xfrm rot="16200000">
-                          <a:off x="0" y="0"/>
-                          <a:ext cx="1268730" cy="267335"/>
-                        </a:xfrm>
-                        <a:prstGeom prst="rect">
-                          <a:avLst/>
-                        </a:prstGeom>
-                        <a:solidFill>
-                          <a:schemeClr val="accent4">
-                            <a:lumMod val="20000"/>
-                            <a:lumOff val="80000"/>
-                          </a:schemeClr>
-                        </a:solidFill>
-                        <a:ln w="9525">
-                          <a:solidFill>
-                            <a:srgbClr val="000000"/>
-                          </a:solidFill>
-                          <a:miter lim="800000"/>
-                          <a:headEnd/>
-                          <a:tailEnd/>
-                        </a:ln>
-                      </wps:spPr>
-                      <wps:txbx>
-                        <w:txbxContent>
-                          <w:p>
-                            <w:pPr>
-                              <w:jc w:val="center"/>
-                            </w:pPr>
-                            <w:r>
-                              <w:t>Versuchsleitung</w:t>
-                            </w:r>
-                          </w:p>
-                        </w:txbxContent>
-                      </wps:txbx>
-                      <wps:bodyPr rot="0" vert="horz" wrap="square" lIns="91440" tIns="45720" rIns="91440" bIns="45720" anchor="t" anchorCtr="0">
-                        <a:noAutofit/>
-                      </wps:bodyPr>
-                    </wps:wsp>
-                  </a:graphicData>
-                </a:graphic>
-                <wp14:sizeRelH relativeFrom="margin">
-                  <wp14:pctWidth>0</wp14:pctWidth>
-                </wp14:sizeRelH>
-                <wp14:sizeRelV relativeFrom="margin">
-                  <wp14:pctHeight>0</wp14:pctHeight>
-                </wp14:sizeRelV>
-              </wp:anchor>
-            </w:drawing>
-          </mc:Choice>
-          <mc:Fallback>
-            <w:pict>
-              <v:shape w14:anchorId="6B5234DA" id="_x0000_s1030" type="#_x0000_t202" style="position:absolute;left:0;text-align:left;margin-left:21.75pt;margin-top:233.2pt;width:99.9pt;height:21.05pt;rotation:-90;z-index:251670528;visibility:visible;mso-wrap-style:square;mso-width-percent:0;mso-height-percent:0;mso-wrap-distance-left:9pt;mso-wrap-distance-top:3.6pt;mso-wrap-distance-right:9pt;mso-wrap-distance-bottom:3.6pt;mso-position-horizontal:absolute;mso-position-horizontal-relative:text;mso-position-vertical:absolute;mso-position-vertical-relative:text;mso-width-percent:0;mso-height-percent:0;mso-width-relative:margin;mso-height-relative:margin;v-text-anchor:top" o:gfxdata="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" fillcolor="#fff2cc [663]">
-                <v:textbox>
-                  <w:txbxContent>
-                    <w:p>
-                      <w:pPr>
-                        <w:jc w:val="center"/>
-                      </w:pPr>
-                      <w:r>
-                        <w:t>Versuchsleitung</w:t>
-                      </w:r>
-                    </w:p>
-                  </w:txbxContent>
-                </v:textbox>
-                <w10:wrap type="square"/>
-              </v:shape>
-            </w:pict>
-          </mc:Fallback>
-        </mc:AlternateContent>
-      </w:r>
-      <w:r>
-        <w:rPr>
-          <w:rFonts w:asciiTheme="majorHAnsi" w:hAnsiTheme="majorHAnsi" w:cstheme="majorHAnsi"/>
-          <w:noProof/>
-          <w:sz w:val="28"/>
-        </w:rPr>
-        <mc:AlternateContent>
-          <mc:Choice Requires="wps">
-            <w:drawing>
-              <wp:anchor distT="45720" distB="45720" distL="114300" distR="114300" simplePos="0" relativeHeight="251672576" behindDoc="0" locked="0" layoutInCell="1" allowOverlap="1" wp14:anchorId="54F73794" wp14:editId="4B510137">
+              <wp:anchor distT="45720" distB="45720" distL="114300" distR="114300" simplePos="0" relativeHeight="251672576" behindDoc="0" locked="0" layoutInCell="1" allowOverlap="1" wp14:anchorId="54F73794" wp14:editId="1058D25B">
                 <wp:simplePos x="0" y="0"/>
                 <wp:positionH relativeFrom="column">
                   <wp:posOffset>1047452</wp:posOffset>
@@ -5839,7 +6672,7 @@
           </mc:Choice>
           <mc:Fallback>
             <w:pict>
-              <v:shape w14:anchorId="54F73794" id="_x0000_s1031" type="#_x0000_t202" style="position:absolute;left:0;text-align:left;margin-left:82.5pt;margin-top:165.1pt;width:21.6pt;height:124.2pt;z-index:251672576;visibility:visible;mso-wrap-style:square;mso-width-percent:0;mso-height-percent:0;mso-wrap-distance-left:9pt;mso-wrap-distance-top:3.6pt;mso-wrap-distance-right:9pt;mso-wrap-distance-bottom:3.6pt;mso-position-horizontal:absolute;mso-position-horizontal-relative:text;mso-position-vertical:absolute;mso-position-vertical-relative:text;mso-width-percent:0;mso-height-percent:0;mso-width-relative:margin;mso-height-relative:margin;v-text-anchor:top" o:gfxdata="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" fillcolor="#cfcdcd [2894]">
+              <v:shape w14:anchorId="54F73794" id="_x0000_s1039" type="#_x0000_t202" style="position:absolute;left:0;text-align:left;margin-left:82.5pt;margin-top:165.1pt;width:21.6pt;height:124.2pt;z-index:251672576;visibility:visible;mso-wrap-style:square;mso-width-percent:0;mso-height-percent:0;mso-wrap-distance-left:9pt;mso-wrap-distance-top:3.6pt;mso-wrap-distance-right:9pt;mso-wrap-distance-bottom:3.6pt;mso-position-horizontal:absolute;mso-position-horizontal-relative:text;mso-position-vertical:absolute;mso-position-vertical-relative:text;mso-width-percent:0;mso-height-percent:0;mso-width-relative:margin;mso-height-relative:margin;v-text-anchor:top" o:gfxdata="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" fillcolor="#cfcdcd [2894]">
                 <v:textbox>
                   <w:txbxContent>
                     <w:p>
@@ -5872,121 +6705,7 @@
         <mc:AlternateContent>
           <mc:Choice Requires="wps">
             <w:drawing>
-              <wp:anchor distT="45720" distB="45720" distL="114300" distR="114300" simplePos="0" relativeHeight="251721728" behindDoc="0" locked="0" layoutInCell="1" allowOverlap="1" wp14:anchorId="3E1F7167" wp14:editId="290EE4A1">
-                <wp:simplePos x="0" y="0"/>
-                <wp:positionH relativeFrom="column">
-                  <wp:posOffset>2847975</wp:posOffset>
-                </wp:positionH>
-                <wp:positionV relativeFrom="paragraph">
-                  <wp:posOffset>3264535</wp:posOffset>
-                </wp:positionV>
-                <wp:extent cx="278130" cy="1294130"/>
-                <wp:effectExtent l="6350" t="0" r="13970" b="13970"/>
-                <wp:wrapSquare wrapText="bothSides"/>
-                <wp:docPr id="11" name="Textfeld 2"/>
-                <wp:cNvGraphicFramePr>
-                  <a:graphicFrameLocks xmlns:a="http://schemas.openxmlformats.org/drawingml/2006/main"/>
-                </wp:cNvGraphicFramePr>
-                <a:graphic xmlns:a="http://schemas.openxmlformats.org/drawingml/2006/main">
-                  <a:graphicData uri="http://schemas.microsoft.com/office/word/2010/wordprocessingShape">
-                    <wps:wsp>
-                      <wps:cNvSpPr txBox="1">
-                        <a:spLocks noChangeArrowheads="1"/>
-                      </wps:cNvSpPr>
-                      <wps:spPr bwMode="auto">
-                        <a:xfrm rot="5400000">
-                          <a:off x="0" y="0"/>
-                          <a:ext cx="278130" cy="1294130"/>
-                        </a:xfrm>
-                        <a:prstGeom prst="rect">
-                          <a:avLst/>
-                        </a:prstGeom>
-                        <a:solidFill>
-                          <a:schemeClr val="bg2">
-                            <a:lumMod val="90000"/>
-                          </a:schemeClr>
-                        </a:solidFill>
-                        <a:ln w="9525">
-                          <a:solidFill>
-                            <a:srgbClr val="000000"/>
-                          </a:solidFill>
-                          <a:miter lim="800000"/>
-                          <a:headEnd/>
-                          <a:tailEnd/>
-                        </a:ln>
-                      </wps:spPr>
-                      <wps:txbx>
-                        <w:txbxContent>
-                          <w:p>
-                            <w:pPr>
-                              <w:rPr>
-                                <w:sz w:val="20"/>
-                                <w:szCs w:val="20"/>
-                              </w:rPr>
-                            </w:pPr>
-                            <w:r>
-                              <w:rPr>
-                                <w:sz w:val="20"/>
-                                <w:szCs w:val="20"/>
-                              </w:rPr>
-                              <w:t>SCHRANK</w:t>
-                            </w:r>
-                          </w:p>
-                        </w:txbxContent>
-                      </wps:txbx>
-                      <wps:bodyPr rot="0" vert="horz" wrap="square" lIns="91440" tIns="45720" rIns="91440" bIns="45720" anchor="t" anchorCtr="0">
-                        <a:noAutofit/>
-                      </wps:bodyPr>
-                    </wps:wsp>
-                  </a:graphicData>
-                </a:graphic>
-                <wp14:sizeRelH relativeFrom="margin">
-                  <wp14:pctWidth>0</wp14:pctWidth>
-                </wp14:sizeRelH>
-                <wp14:sizeRelV relativeFrom="margin">
-                  <wp14:pctHeight>0</wp14:pctHeight>
-                </wp14:sizeRelV>
-              </wp:anchor>
-            </w:drawing>
-          </mc:Choice>
-          <mc:Fallback>
-            <w:pict>
-              <v:shape w14:anchorId="3E1F7167" id="_x0000_s1032" type="#_x0000_t202" style="position:absolute;left:0;text-align:left;margin-left:224.25pt;margin-top:257.05pt;width:21.9pt;height:101.9pt;rotation:90;z-index:251721728;visibility:visible;mso-wrap-style:square;mso-width-percent:0;mso-height-percent:0;mso-wrap-distance-left:9pt;mso-wrap-distance-top:3.6pt;mso-wrap-distance-right:9pt;mso-wrap-distance-bottom:3.6pt;mso-position-horizontal:absolute;mso-position-horizontal-relative:text;mso-position-vertical:absolute;mso-position-vertical-relative:text;mso-width-percent:0;mso-height-percent:0;mso-width-relative:margin;mso-height-relative:margin;v-text-anchor:top" o:gfxdata="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" fillcolor="#cfcdcd [2894]">
-                <v:textbox>
-                  <w:txbxContent>
-                    <w:p>
-                      <w:pPr>
-                        <w:rPr>
-                          <w:sz w:val="20"/>
-                          <w:szCs w:val="20"/>
-                        </w:rPr>
-                      </w:pPr>
-                      <w:r>
-                        <w:rPr>
-                          <w:sz w:val="20"/>
-                          <w:szCs w:val="20"/>
-                        </w:rPr>
-                        <w:t>SCHRANK</w:t>
-                      </w:r>
-                    </w:p>
-                  </w:txbxContent>
-                </v:textbox>
-                <w10:wrap type="square"/>
-              </v:shape>
-            </w:pict>
-          </mc:Fallback>
-        </mc:AlternateContent>
-      </w:r>
-      <w:r>
-        <w:rPr>
-          <w:rFonts w:asciiTheme="majorHAnsi" w:hAnsiTheme="majorHAnsi" w:cstheme="majorHAnsi"/>
-          <w:noProof/>
-          <w:sz w:val="28"/>
-        </w:rPr>
-        <mc:AlternateContent>
-          <mc:Choice Requires="wps">
-            <w:drawing>
-              <wp:anchor distT="45720" distB="45720" distL="114300" distR="114300" simplePos="0" relativeHeight="251715584" behindDoc="0" locked="0" layoutInCell="1" allowOverlap="1" wp14:anchorId="3A4C25AB" wp14:editId="18E422A0">
+              <wp:anchor distT="45720" distB="45720" distL="114300" distR="114300" simplePos="0" relativeHeight="251715584" behindDoc="0" locked="0" layoutInCell="1" allowOverlap="1" wp14:anchorId="3A4C25AB" wp14:editId="0236F587">
                 <wp:simplePos x="0" y="0"/>
                 <wp:positionH relativeFrom="column">
                   <wp:posOffset>265430</wp:posOffset>
@@ -6065,7 +6784,7 @@
           </mc:Choice>
           <mc:Fallback>
             <w:pict>
-              <v:shape w14:anchorId="3A4C25AB" id="_x0000_s1033" type="#_x0000_t202" style="position:absolute;left:0;text-align:left;margin-left:20.9pt;margin-top:257.25pt;width:21.9pt;height:101.9pt;rotation:90;z-index:251715584;visibility:visible;mso-wrap-style:square;mso-width-percent:0;mso-height-percent:0;mso-wrap-distance-left:9pt;mso-wrap-distance-top:3.6pt;mso-wrap-distance-right:9pt;mso-wrap-distance-bottom:3.6pt;mso-position-horizontal:absolute;mso-position-horizontal-relative:text;mso-position-vertical:absolute;mso-position-vertical-relative:text;mso-width-percent:0;mso-height-percent:0;mso-width-relative:margin;mso-height-relative:margin;v-text-anchor:top" o:gfxdata="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" fillcolor="#cfcdcd [2894]">
+              <v:shape w14:anchorId="3A4C25AB" id="_x0000_s1040" type="#_x0000_t202" style="position:absolute;left:0;text-align:left;margin-left:20.9pt;margin-top:257.25pt;width:21.9pt;height:101.9pt;rotation:90;z-index:251715584;visibility:visible;mso-wrap-style:square;mso-width-percent:0;mso-height-percent:0;mso-wrap-distance-left:9pt;mso-wrap-distance-top:3.6pt;mso-wrap-distance-right:9pt;mso-wrap-distance-bottom:3.6pt;mso-position-horizontal:absolute;mso-position-horizontal-relative:text;mso-position-vertical:absolute;mso-position-vertical-relative:text;mso-width-percent:0;mso-height-percent:0;mso-width-relative:margin;mso-height-relative:margin;v-text-anchor:top" o:gfxdata="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" fillcolor="#cfcdcd [2894]">
                 <v:textbox>
                   <w:txbxContent>
                     <w:p>
@@ -6081,318 +6800,6 @@
                           <w:szCs w:val="20"/>
                         </w:rPr>
                         <w:t>SCHRANK</w:t>
-                      </w:r>
-                    </w:p>
-                  </w:txbxContent>
-                </v:textbox>
-                <w10:wrap type="square"/>
-              </v:shape>
-            </w:pict>
-          </mc:Fallback>
-        </mc:AlternateContent>
-      </w:r>
-      <w:r>
-        <w:rPr>
-          <w:rFonts w:asciiTheme="majorHAnsi" w:hAnsiTheme="majorHAnsi" w:cstheme="majorHAnsi"/>
-          <w:noProof/>
-          <w:sz w:val="28"/>
-        </w:rPr>
-        <mc:AlternateContent>
-          <mc:Choice Requires="wps">
-            <w:drawing>
-              <wp:anchor distT="45720" distB="45720" distL="114300" distR="114300" simplePos="0" relativeHeight="251662336" behindDoc="0" locked="0" layoutInCell="1" allowOverlap="1" wp14:anchorId="0FD9537B" wp14:editId="0E8E6D14">
-                <wp:simplePos x="0" y="0"/>
-                <wp:positionH relativeFrom="column">
-                  <wp:posOffset>-548640</wp:posOffset>
-                </wp:positionH>
-                <wp:positionV relativeFrom="paragraph">
-                  <wp:posOffset>2558415</wp:posOffset>
-                </wp:positionV>
-                <wp:extent cx="1958340" cy="267335"/>
-                <wp:effectExtent l="0" t="0" r="22860" b="18415"/>
-                <wp:wrapSquare wrapText="bothSides"/>
-                <wp:docPr id="3" name="Textfeld 2"/>
-                <wp:cNvGraphicFramePr>
-                  <a:graphicFrameLocks xmlns:a="http://schemas.openxmlformats.org/drawingml/2006/main"/>
-                </wp:cNvGraphicFramePr>
-                <a:graphic xmlns:a="http://schemas.openxmlformats.org/drawingml/2006/main">
-                  <a:graphicData uri="http://schemas.microsoft.com/office/word/2010/wordprocessingShape">
-                    <wps:wsp>
-                      <wps:cNvSpPr txBox="1">
-                        <a:spLocks noChangeArrowheads="1"/>
-                      </wps:cNvSpPr>
-                      <wps:spPr bwMode="auto">
-                        <a:xfrm>
-                          <a:off x="0" y="0"/>
-                          <a:ext cx="1958340" cy="267335"/>
-                        </a:xfrm>
-                        <a:prstGeom prst="rect">
-                          <a:avLst/>
-                        </a:prstGeom>
-                        <a:solidFill>
-                          <a:schemeClr val="accent1">
-                            <a:lumMod val="20000"/>
-                            <a:lumOff val="80000"/>
-                          </a:schemeClr>
-                        </a:solidFill>
-                        <a:ln w="9525">
-                          <a:solidFill>
-                            <a:srgbClr val="000000"/>
-                          </a:solidFill>
-                          <a:miter lim="800000"/>
-                          <a:headEnd/>
-                          <a:tailEnd/>
-                        </a:ln>
-                      </wps:spPr>
-                      <wps:txbx>
-                        <w:txbxContent>
-                          <w:p>
-                            <w:pPr>
-                              <w:jc w:val="center"/>
-                            </w:pPr>
-                            <w:r>
-                              <w:t>TAFEL</w:t>
-                            </w:r>
-                          </w:p>
-                        </w:txbxContent>
-                      </wps:txbx>
-                      <wps:bodyPr rot="0" vert="horz" wrap="square" lIns="91440" tIns="45720" rIns="91440" bIns="45720" anchor="t" anchorCtr="0">
-                        <a:noAutofit/>
-                      </wps:bodyPr>
-                    </wps:wsp>
-                  </a:graphicData>
-                </a:graphic>
-                <wp14:sizeRelH relativeFrom="margin">
-                  <wp14:pctWidth>0</wp14:pctWidth>
-                </wp14:sizeRelH>
-                <wp14:sizeRelV relativeFrom="margin">
-                  <wp14:pctHeight>0</wp14:pctHeight>
-                </wp14:sizeRelV>
-              </wp:anchor>
-            </w:drawing>
-          </mc:Choice>
-          <mc:Fallback>
-            <w:pict>
-              <v:shape w14:anchorId="0FD9537B" id="_x0000_s1034" type="#_x0000_t202" style="position:absolute;left:0;text-align:left;margin-left:-43.2pt;margin-top:201.45pt;width:154.2pt;height:21.05pt;z-index:251662336;visibility:visible;mso-wrap-style:square;mso-width-percent:0;mso-height-percent:0;mso-wrap-distance-left:9pt;mso-wrap-distance-top:3.6pt;mso-wrap-distance-right:9pt;mso-wrap-distance-bottom:3.6pt;mso-position-horizontal:absolute;mso-position-horizontal-relative:text;mso-position-vertical:absolute;mso-position-vertical-relative:text;mso-width-percent:0;mso-height-percent:0;mso-width-relative:margin;mso-height-relative:margin;v-text-anchor:top" o:gfxdata="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" fillcolor="#d9e2f3 [660]">
-                <v:textbox>
-                  <w:txbxContent>
-                    <w:p>
-                      <w:pPr>
-                        <w:jc w:val="center"/>
-                      </w:pPr>
-                      <w:r>
-                        <w:t>TAFEL</w:t>
-                      </w:r>
-                    </w:p>
-                  </w:txbxContent>
-                </v:textbox>
-                <w10:wrap type="square"/>
-              </v:shape>
-            </w:pict>
-          </mc:Fallback>
-        </mc:AlternateContent>
-      </w:r>
-      <w:r>
-        <w:rPr>
-          <w:rFonts w:asciiTheme="majorHAnsi" w:hAnsiTheme="majorHAnsi" w:cstheme="majorHAnsi"/>
-          <w:noProof/>
-          <w:sz w:val="28"/>
-        </w:rPr>
-        <mc:AlternateContent>
-          <mc:Choice Requires="wps">
-            <w:drawing>
-              <wp:anchor distT="45720" distB="45720" distL="114300" distR="114300" simplePos="0" relativeHeight="251684864" behindDoc="0" locked="0" layoutInCell="1" allowOverlap="1" wp14:anchorId="1D285101" wp14:editId="3C6730EC">
-                <wp:simplePos x="0" y="0"/>
-                <wp:positionH relativeFrom="column">
-                  <wp:posOffset>36113</wp:posOffset>
-                </wp:positionH>
-                <wp:positionV relativeFrom="paragraph">
-                  <wp:posOffset>2044370</wp:posOffset>
-                </wp:positionV>
-                <wp:extent cx="804545" cy="655320"/>
-                <wp:effectExtent l="0" t="0" r="14605" b="11430"/>
-                <wp:wrapSquare wrapText="bothSides"/>
-                <wp:docPr id="14" name="Textfeld 2"/>
-                <wp:cNvGraphicFramePr>
-                  <a:graphicFrameLocks xmlns:a="http://schemas.openxmlformats.org/drawingml/2006/main"/>
-                </wp:cNvGraphicFramePr>
-                <a:graphic xmlns:a="http://schemas.openxmlformats.org/drawingml/2006/main">
-                  <a:graphicData uri="http://schemas.microsoft.com/office/word/2010/wordprocessingShape">
-                    <wps:wsp>
-                      <wps:cNvSpPr txBox="1">
-                        <a:spLocks noChangeArrowheads="1"/>
-                      </wps:cNvSpPr>
-                      <wps:spPr bwMode="auto">
-                        <a:xfrm>
-                          <a:off x="0" y="0"/>
-                          <a:ext cx="804545" cy="655320"/>
-                        </a:xfrm>
-                        <a:prstGeom prst="rect">
-                          <a:avLst/>
-                        </a:prstGeom>
-                        <a:solidFill>
-                          <a:schemeClr val="accent2">
-                            <a:lumMod val="20000"/>
-                            <a:lumOff val="80000"/>
-                          </a:schemeClr>
-                        </a:solidFill>
-                        <a:ln w="9525">
-                          <a:solidFill>
-                            <a:srgbClr val="000000"/>
-                          </a:solidFill>
-                          <a:miter lim="800000"/>
-                          <a:headEnd/>
-                          <a:tailEnd/>
-                        </a:ln>
-                      </wps:spPr>
-                      <wps:txbx>
-                        <w:txbxContent>
-                          <w:p>
-                            <w:pPr>
-                              <w:jc w:val="center"/>
-                              <w:rPr>
-                                <w:sz w:val="20"/>
-                              </w:rPr>
-                            </w:pPr>
-                            <w:r>
-                              <w:rPr>
-                                <w:sz w:val="20"/>
-                              </w:rPr>
-                              <w:t>EYE-TRACKING-TISCH</w:t>
-                            </w:r>
-                          </w:p>
-                        </w:txbxContent>
-                      </wps:txbx>
-                      <wps:bodyPr rot="0" vert="horz" wrap="square" lIns="91440" tIns="45720" rIns="91440" bIns="45720" anchor="t" anchorCtr="0">
-                        <a:noAutofit/>
-                      </wps:bodyPr>
-                    </wps:wsp>
-                  </a:graphicData>
-                </a:graphic>
-                <wp14:sizeRelH relativeFrom="margin">
-                  <wp14:pctWidth>0</wp14:pctWidth>
-                </wp14:sizeRelH>
-                <wp14:sizeRelV relativeFrom="margin">
-                  <wp14:pctHeight>0</wp14:pctHeight>
-                </wp14:sizeRelV>
-              </wp:anchor>
-            </w:drawing>
-          </mc:Choice>
-          <mc:Fallback>
-            <w:pict>
-              <v:shape w14:anchorId="1D285101" id="_x0000_s1035" type="#_x0000_t202" style="position:absolute;left:0;text-align:left;margin-left:2.85pt;margin-top:160.95pt;width:63.35pt;height:51.6pt;z-index:251684864;visibility:visible;mso-wrap-style:square;mso-width-percent:0;mso-height-percent:0;mso-wrap-distance-left:9pt;mso-wrap-distance-top:3.6pt;mso-wrap-distance-right:9pt;mso-wrap-distance-bottom:3.6pt;mso-position-horizontal:absolute;mso-position-horizontal-relative:text;mso-position-vertical:absolute;mso-position-vertical-relative:text;mso-width-percent:0;mso-height-percent:0;mso-width-relative:margin;mso-height-relative:margin;v-text-anchor:top" o:gfxdata="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" fillcolor="#fbe4d5 [661]">
-                <v:textbox>
-                  <w:txbxContent>
-                    <w:p>
-                      <w:pPr>
-                        <w:jc w:val="center"/>
-                        <w:rPr>
-                          <w:sz w:val="20"/>
-                        </w:rPr>
-                      </w:pPr>
-                      <w:r>
-                        <w:rPr>
-                          <w:sz w:val="20"/>
-                        </w:rPr>
-                        <w:t>EYE-TRACKING-TISCH</w:t>
-                      </w:r>
-                    </w:p>
-                  </w:txbxContent>
-                </v:textbox>
-                <w10:wrap type="square"/>
-              </v:shape>
-            </w:pict>
-          </mc:Fallback>
-        </mc:AlternateContent>
-      </w:r>
-      <w:r>
-        <w:rPr>
-          <w:rFonts w:asciiTheme="majorHAnsi" w:hAnsiTheme="majorHAnsi" w:cstheme="majorHAnsi"/>
-          <w:noProof/>
-          <w:sz w:val="28"/>
-        </w:rPr>
-        <mc:AlternateContent>
-          <mc:Choice Requires="wps">
-            <w:drawing>
-              <wp:anchor distT="45720" distB="45720" distL="114300" distR="114300" simplePos="0" relativeHeight="251701248" behindDoc="0" locked="0" layoutInCell="1" allowOverlap="1" wp14:anchorId="64303305" wp14:editId="769F41CA">
-                <wp:simplePos x="0" y="0"/>
-                <wp:positionH relativeFrom="column">
-                  <wp:posOffset>2767322</wp:posOffset>
-                </wp:positionH>
-                <wp:positionV relativeFrom="paragraph">
-                  <wp:posOffset>3370605</wp:posOffset>
-                </wp:positionV>
-                <wp:extent cx="937260" cy="267335"/>
-                <wp:effectExtent l="0" t="0" r="15240" b="18415"/>
-                <wp:wrapSquare wrapText="bothSides"/>
-                <wp:docPr id="22" name="Textfeld 2"/>
-                <wp:cNvGraphicFramePr>
-                  <a:graphicFrameLocks xmlns:a="http://schemas.openxmlformats.org/drawingml/2006/main"/>
-                </wp:cNvGraphicFramePr>
-                <a:graphic xmlns:a="http://schemas.openxmlformats.org/drawingml/2006/main">
-                  <a:graphicData uri="http://schemas.microsoft.com/office/word/2010/wordprocessingShape">
-                    <wps:wsp>
-                      <wps:cNvSpPr txBox="1">
-                        <a:spLocks noChangeArrowheads="1"/>
-                      </wps:cNvSpPr>
-                      <wps:spPr bwMode="auto">
-                        <a:xfrm>
-                          <a:off x="0" y="0"/>
-                          <a:ext cx="937260" cy="267335"/>
-                        </a:xfrm>
-                        <a:prstGeom prst="rect">
-                          <a:avLst/>
-                        </a:prstGeom>
-                        <a:solidFill>
-                          <a:srgbClr val="FFFFFF"/>
-                        </a:solidFill>
-                        <a:ln w="9525">
-                          <a:solidFill>
-                            <a:srgbClr val="000000"/>
-                          </a:solidFill>
-                          <a:miter lim="800000"/>
-                          <a:headEnd/>
-                          <a:tailEnd/>
-                        </a:ln>
-                      </wps:spPr>
-                      <wps:txbx>
-                        <w:txbxContent>
-                          <w:p>
-                            <w:pPr>
-                              <w:jc w:val="center"/>
-                            </w:pPr>
-                            <w:r>
-                              <w:t>L-PULT</w:t>
-                            </w:r>
-                          </w:p>
-                        </w:txbxContent>
-                      </wps:txbx>
-                      <wps:bodyPr rot="0" vert="horz" wrap="square" lIns="91440" tIns="45720" rIns="91440" bIns="45720" anchor="t" anchorCtr="0">
-                        <a:noAutofit/>
-                      </wps:bodyPr>
-                    </wps:wsp>
-                  </a:graphicData>
-                </a:graphic>
-                <wp14:sizeRelH relativeFrom="margin">
-                  <wp14:pctWidth>0</wp14:pctWidth>
-                </wp14:sizeRelH>
-                <wp14:sizeRelV relativeFrom="margin">
-                  <wp14:pctHeight>0</wp14:pctHeight>
-                </wp14:sizeRelV>
-              </wp:anchor>
-            </w:drawing>
-          </mc:Choice>
-          <mc:Fallback>
-            <w:pict>
-              <v:shape w14:anchorId="64303305" id="_x0000_s1036" type="#_x0000_t202" style="position:absolute;left:0;text-align:left;margin-left:217.9pt;margin-top:265.4pt;width:73.8pt;height:21.05pt;z-index:251701248;visibility:visible;mso-wrap-style:square;mso-width-percent:0;mso-height-percent:0;mso-wrap-distance-left:9pt;mso-wrap-distance-top:3.6pt;mso-wrap-distance-right:9pt;mso-wrap-distance-bottom:3.6pt;mso-position-horizontal:absolute;mso-position-horizontal-relative:text;mso-position-vertical:absolute;mso-position-vertical-relative:text;mso-width-percent:0;mso-height-percent:0;mso-width-relative:margin;mso-height-relative:margin;v-text-anchor:top" o:gfxdata="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">
-                <v:textbox>
-                  <w:txbxContent>
-                    <w:p>
-                      <w:pPr>
-                        <w:jc w:val="center"/>
-                      </w:pPr>
-                      <w:r>
-                        <w:t>L-PULT</w:t>
                       </w:r>
                     </w:p>
                   </w:txbxContent>
@@ -6478,7 +6885,7 @@
           </mc:Choice>
           <mc:Fallback>
             <w:pict>
-              <v:shape w14:anchorId="380AFBF6" id="Textfeld 32" o:spid="_x0000_s1037" type="#_x0000_t202" style="position:absolute;left:0;text-align:left;margin-left:398.35pt;margin-top:-18pt;width:18.6pt;height:109.8pt;rotation:-90;z-index:251719680;visibility:visible;mso-wrap-style:square;mso-width-percent:0;mso-height-percent:0;mso-wrap-distance-left:9pt;mso-wrap-distance-top:0;mso-wrap-distance-right:9pt;mso-wrap-distance-bottom:0;mso-position-horizontal:absolute;mso-position-horizontal-relative:text;mso-position-vertical:absolute;mso-position-vertical-relative:text;mso-width-percent:0;mso-height-percent:0;mso-width-relative:margin;mso-height-relative:margin;v-text-anchor:top" o:gfxdata="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" fillcolor="white [3201]" strokeweight=".5pt">
+              <v:shape w14:anchorId="380AFBF6" id="Textfeld 32" o:spid="_x0000_s1041" type="#_x0000_t202" style="position:absolute;left:0;text-align:left;margin-left:398.35pt;margin-top:-18pt;width:18.6pt;height:109.8pt;rotation:-90;z-index:251719680;visibility:visible;mso-wrap-style:square;mso-width-percent:0;mso-height-percent:0;mso-wrap-distance-left:9pt;mso-wrap-distance-top:0;mso-wrap-distance-right:9pt;mso-wrap-distance-bottom:0;mso-position-horizontal:absolute;mso-position-horizontal-relative:text;mso-position-vertical:absolute;mso-position-vertical-relative:text;mso-width-percent:0;mso-height-percent:0;mso-width-relative:margin;mso-height-relative:margin;v-text-anchor:top" o:gfxdata="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" fillcolor="white [3201]" strokeweight=".5pt">
                 <v:textbox>
                   <w:txbxContent>
                     <w:p>
@@ -6505,7 +6912,7 @@
         <mc:AlternateContent>
           <mc:Choice Requires="wps">
             <w:drawing>
-              <wp:anchor distT="45720" distB="45720" distL="114300" distR="114300" simplePos="0" relativeHeight="251676672" behindDoc="0" locked="0" layoutInCell="1" allowOverlap="1" wp14:anchorId="6F719FD1" wp14:editId="6085882E">
+              <wp:anchor distT="45720" distB="45720" distL="114300" distR="114300" simplePos="0" relativeHeight="251676672" behindDoc="0" locked="0" layoutInCell="1" allowOverlap="1" wp14:anchorId="6F719FD1" wp14:editId="5B706059">
                 <wp:simplePos x="0" y="0"/>
                 <wp:positionH relativeFrom="column">
                   <wp:posOffset>1805071</wp:posOffset>
@@ -6582,7 +6989,7 @@
           </mc:Choice>
           <mc:Fallback>
             <w:pict>
-              <v:shape w14:anchorId="6F719FD1" id="_x0000_s1038" type="#_x0000_t202" style="position:absolute;left:0;text-align:left;margin-left:142.15pt;margin-top:226.35pt;width:22.2pt;height:91.05pt;z-index:251676672;visibility:visible;mso-wrap-style:square;mso-width-percent:0;mso-height-percent:0;mso-wrap-distance-left:9pt;mso-wrap-distance-top:3.6pt;mso-wrap-distance-right:9pt;mso-wrap-distance-bottom:3.6pt;mso-position-horizontal:absolute;mso-position-horizontal-relative:text;mso-position-vertical:absolute;mso-position-vertical-relative:text;mso-width-percent:0;mso-height-percent:0;mso-width-relative:margin;mso-height-relative:margin;v-text-anchor:top" o:gfxdata="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" fillcolor="#cfcdcd [2894]">
+              <v:shape w14:anchorId="6F719FD1" id="_x0000_s1042" type="#_x0000_t202" style="position:absolute;left:0;text-align:left;margin-left:142.15pt;margin-top:226.35pt;width:22.2pt;height:91.05pt;z-index:251676672;visibility:visible;mso-wrap-style:square;mso-width-percent:0;mso-height-percent:0;mso-wrap-distance-left:9pt;mso-wrap-distance-top:3.6pt;mso-wrap-distance-right:9pt;mso-wrap-distance-bottom:3.6pt;mso-position-horizontal:absolute;mso-position-horizontal-relative:text;mso-position-vertical:absolute;mso-position-vertical-relative:text;mso-width-percent:0;mso-height-percent:0;mso-width-relative:margin;mso-height-relative:margin;v-text-anchor:top" o:gfxdata="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" fillcolor="#cfcdcd [2894]">
                 <v:textbox>
                   <w:txbxContent>
                     <w:p>
@@ -6596,119 +7003,6 @@
                           <w:sz w:val="14"/>
                         </w:rPr>
                         <w:t>TRENNWAND</w:t>
-                      </w:r>
-                    </w:p>
-                  </w:txbxContent>
-                </v:textbox>
-                <w10:wrap type="square"/>
-              </v:shape>
-            </w:pict>
-          </mc:Fallback>
-        </mc:AlternateContent>
-      </w:r>
-      <w:r>
-        <w:rPr>
-          <w:rFonts w:asciiTheme="majorHAnsi" w:hAnsiTheme="majorHAnsi" w:cstheme="majorHAnsi"/>
-          <w:noProof/>
-          <w:sz w:val="28"/>
-        </w:rPr>
-        <mc:AlternateContent>
-          <mc:Choice Requires="wps">
-            <w:drawing>
-              <wp:anchor distT="45720" distB="45720" distL="114300" distR="114300" simplePos="0" relativeHeight="251674624" behindDoc="0" locked="0" layoutInCell="1" allowOverlap="1" wp14:anchorId="67B61748" wp14:editId="0DAE7644">
-                <wp:simplePos x="0" y="0"/>
-                <wp:positionH relativeFrom="column">
-                  <wp:posOffset>943610</wp:posOffset>
-                </wp:positionH>
-                <wp:positionV relativeFrom="paragraph">
-                  <wp:posOffset>3354070</wp:posOffset>
-                </wp:positionV>
-                <wp:extent cx="804545" cy="445135"/>
-                <wp:effectExtent l="57150" t="190500" r="33655" b="202565"/>
-                <wp:wrapSquare wrapText="bothSides"/>
-                <wp:docPr id="9" name="Textfeld 2"/>
-                <wp:cNvGraphicFramePr>
-                  <a:graphicFrameLocks xmlns:a="http://schemas.openxmlformats.org/drawingml/2006/main"/>
-                </wp:cNvGraphicFramePr>
-                <a:graphic xmlns:a="http://schemas.openxmlformats.org/drawingml/2006/main">
-                  <a:graphicData uri="http://schemas.microsoft.com/office/word/2010/wordprocessingShape">
-                    <wps:wsp>
-                      <wps:cNvSpPr txBox="1">
-                        <a:spLocks noChangeArrowheads="1"/>
-                      </wps:cNvSpPr>
-                      <wps:spPr bwMode="auto">
-                        <a:xfrm rot="1879604">
-                          <a:off x="0" y="0"/>
-                          <a:ext cx="804545" cy="445135"/>
-                        </a:xfrm>
-                        <a:prstGeom prst="rect">
-                          <a:avLst/>
-                        </a:prstGeom>
-                        <a:solidFill>
-                          <a:schemeClr val="accent1">
-                            <a:lumMod val="20000"/>
-                            <a:lumOff val="80000"/>
-                          </a:schemeClr>
-                        </a:solidFill>
-                        <a:ln w="9525">
-                          <a:solidFill>
-                            <a:srgbClr val="000000"/>
-                          </a:solidFill>
-                          <a:miter lim="800000"/>
-                          <a:headEnd/>
-                          <a:tailEnd/>
-                        </a:ln>
-                      </wps:spPr>
-                      <wps:txbx>
-                        <w:txbxContent>
-                          <w:p>
-                            <w:pPr>
-                              <w:jc w:val="center"/>
-                              <w:rPr>
-                                <w:sz w:val="20"/>
-                              </w:rPr>
-                            </w:pPr>
-                            <w:r>
-                              <w:rPr>
-                                <w:sz w:val="20"/>
-                              </w:rPr>
-                              <w:t>MONITOR MIT SKRIPT</w:t>
-                            </w:r>
-                          </w:p>
-                        </w:txbxContent>
-                      </wps:txbx>
-                      <wps:bodyPr rot="0" vert="horz" wrap="square" lIns="91440" tIns="45720" rIns="91440" bIns="45720" anchor="t" anchorCtr="0">
-                        <a:noAutofit/>
-                      </wps:bodyPr>
-                    </wps:wsp>
-                  </a:graphicData>
-                </a:graphic>
-                <wp14:sizeRelH relativeFrom="margin">
-                  <wp14:pctWidth>0</wp14:pctWidth>
-                </wp14:sizeRelH>
-                <wp14:sizeRelV relativeFrom="margin">
-                  <wp14:pctHeight>0</wp14:pctHeight>
-                </wp14:sizeRelV>
-              </wp:anchor>
-            </w:drawing>
-          </mc:Choice>
-          <mc:Fallback>
-            <w:pict>
-              <v:shape w14:anchorId="67B61748" id="_x0000_s1039" type="#_x0000_t202" style="position:absolute;left:0;text-align:left;margin-left:74.3pt;margin-top:264.1pt;width:63.35pt;height:35.05pt;rotation:2053029fd;z-index:251674624;visibility:visible;mso-wrap-style:square;mso-width-percent:0;mso-height-percent:0;mso-wrap-distance-left:9pt;mso-wrap-distance-top:3.6pt;mso-wrap-distance-right:9pt;mso-wrap-distance-bottom:3.6pt;mso-position-horizontal:absolute;mso-position-horizontal-relative:text;mso-position-vertical:absolute;mso-position-vertical-relative:text;mso-width-percent:0;mso-height-percent:0;mso-width-relative:margin;mso-height-relative:margin;v-text-anchor:top" o:gfxdata="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" fillcolor="#d9e2f3 [660]">
-                <v:textbox>
-                  <w:txbxContent>
-                    <w:p>
-                      <w:pPr>
-                        <w:jc w:val="center"/>
-                        <w:rPr>
-                          <w:sz w:val="20"/>
-                        </w:rPr>
-                      </w:pPr>
-                      <w:r>
-                        <w:rPr>
-                          <w:sz w:val="20"/>
-                        </w:rPr>
-                        <w:t>MONITOR MIT SKRIPT</w:t>
                       </w:r>
                     </w:p>
                   </w:txbxContent>
@@ -6807,7 +7101,7 @@
           </mc:Choice>
           <mc:Fallback>
             <w:pict>
-              <v:shape w14:anchorId="54254CBD" id="_x0000_s1040" type="#_x0000_t202" style="position:absolute;left:0;text-align:left;margin-left:451.85pt;margin-top:60.35pt;width:21.9pt;height:101.9pt;z-index:251709440;visibility:visible;mso-wrap-style:square;mso-width-percent:0;mso-height-percent:0;mso-wrap-distance-left:9pt;mso-wrap-distance-top:3.6pt;mso-wrap-distance-right:9pt;mso-wrap-distance-bottom:3.6pt;mso-position-horizontal:absolute;mso-position-horizontal-relative:text;mso-position-vertical:absolute;mso-position-vertical-relative:text;mso-width-percent:0;mso-height-percent:0;mso-width-relative:margin;mso-height-relative:margin;v-text-anchor:top" o:gfxdata="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" fillcolor="#cfcdcd [2894]">
+              <v:shape w14:anchorId="54254CBD" id="_x0000_s1043" type="#_x0000_t202" style="position:absolute;left:0;text-align:left;margin-left:451.85pt;margin-top:60.35pt;width:21.9pt;height:101.9pt;z-index:251709440;visibility:visible;mso-wrap-style:square;mso-width-percent:0;mso-height-percent:0;mso-wrap-distance-left:9pt;mso-wrap-distance-top:3.6pt;mso-wrap-distance-right:9pt;mso-wrap-distance-bottom:3.6pt;mso-position-horizontal:absolute;mso-position-horizontal-relative:text;mso-position-vertical:absolute;mso-position-vertical-relative:text;mso-width-percent:0;mso-height-percent:0;mso-width-relative:margin;mso-height-relative:margin;v-text-anchor:top" o:gfxdata="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" fillcolor="#cfcdcd [2894]">
                 <v:textbox>
                   <w:txbxContent>
                     <w:p>
@@ -6921,7 +7215,7 @@
           </mc:Choice>
           <mc:Fallback>
             <w:pict>
-              <v:shape w14:anchorId="0B8C5C2A" id="_x0000_s1041" type="#_x0000_t202" style="position:absolute;left:0;text-align:left;margin-left:451.7pt;margin-top:162.85pt;width:21.9pt;height:101.9pt;z-index:251713536;visibility:visible;mso-wrap-style:square;mso-width-percent:0;mso-height-percent:0;mso-wrap-distance-left:9pt;mso-wrap-distance-top:3.6pt;mso-wrap-distance-right:9pt;mso-wrap-distance-bottom:3.6pt;mso-position-horizontal:absolute;mso-position-horizontal-relative:text;mso-position-vertical:absolute;mso-position-vertical-relative:text;mso-width-percent:0;mso-height-percent:0;mso-width-relative:margin;mso-height-relative:margin;v-text-anchor:top" o:gfxdata="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" fillcolor="#cfcdcd [2894]">
+              <v:shape w14:anchorId="0B8C5C2A" id="_x0000_s1044" type="#_x0000_t202" style="position:absolute;left:0;text-align:left;margin-left:451.7pt;margin-top:162.85pt;width:21.9pt;height:101.9pt;z-index:251713536;visibility:visible;mso-wrap-style:square;mso-width-percent:0;mso-height-percent:0;mso-wrap-distance-left:9pt;mso-wrap-distance-top:3.6pt;mso-wrap-distance-right:9pt;mso-wrap-distance-bottom:3.6pt;mso-position-horizontal:absolute;mso-position-horizontal-relative:text;mso-position-vertical:absolute;mso-position-vertical-relative:text;mso-width-percent:0;mso-height-percent:0;mso-width-relative:margin;mso-height-relative:margin;v-text-anchor:top" o:gfxdata="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" fillcolor="#cfcdcd [2894]">
                 <v:textbox>
                   <w:txbxContent>
                     <w:p>
@@ -7055,7 +7349,7 @@
           </mc:Choice>
           <mc:Fallback>
             <w:pict>
-              <v:shape w14:anchorId="1BF7D936" id="Textfeld 25" o:spid="_x0000_s1042" type="#_x0000_t202" style="position:absolute;left:0;text-align:left;margin-left:272.8pt;margin-top:-18.1pt;width:18.6pt;height:109.8pt;rotation:-90;z-index:251707392;visibility:visible;mso-wrap-style:square;mso-width-percent:0;mso-height-percent:0;mso-wrap-distance-left:9pt;mso-wrap-distance-top:0;mso-wrap-distance-right:9pt;mso-wrap-distance-bottom:0;mso-position-horizontal:absolute;mso-position-horizontal-relative:text;mso-position-vertical:absolute;mso-position-vertical-relative:text;mso-width-percent:0;mso-height-percent:0;mso-width-relative:margin;mso-height-relative:margin;v-text-anchor:top" o:gfxdata="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" fillcolor="white [3201]" strokeweight=".5pt">
+              <v:shape w14:anchorId="1BF7D936" id="Textfeld 25" o:spid="_x0000_s1045" type="#_x0000_t202" style="position:absolute;left:0;text-align:left;margin-left:272.8pt;margin-top:-18.1pt;width:18.6pt;height:109.8pt;rotation:-90;z-index:251707392;visibility:visible;mso-wrap-style:square;mso-width-percent:0;mso-height-percent:0;mso-wrap-distance-left:9pt;mso-wrap-distance-top:0;mso-wrap-distance-right:9pt;mso-wrap-distance-bottom:0;mso-position-horizontal:absolute;mso-position-horizontal-relative:text;mso-position-vertical:absolute;mso-position-vertical-relative:text;mso-width-percent:0;mso-height-percent:0;mso-width-relative:margin;mso-height-relative:margin;v-text-anchor:top" o:gfxdata="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" fillcolor="white [3201]" strokeweight=".5pt">
                 <v:textbox>
                   <w:txbxContent>
                     <w:p>
@@ -7148,7 +7442,7 @@
           </mc:Choice>
           <mc:Fallback>
             <w:pict>
-              <v:shape w14:anchorId="61E46F7D" id="Textfeld 24" o:spid="_x0000_s1043" type="#_x0000_t202" style="position:absolute;left:0;text-align:left;margin-left:149.5pt;margin-top:-18.35pt;width:18.6pt;height:109.8pt;rotation:-90;z-index:251705344;visibility:visible;mso-wrap-style:square;mso-width-percent:0;mso-height-percent:0;mso-wrap-distance-left:9pt;mso-wrap-distance-top:0;mso-wrap-distance-right:9pt;mso-wrap-distance-bottom:0;mso-position-horizontal:absolute;mso-position-horizontal-relative:text;mso-position-vertical:absolute;mso-position-vertical-relative:text;mso-width-percent:0;mso-height-percent:0;mso-width-relative:margin;mso-height-relative:margin;v-text-anchor:top" o:gfxdata="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" fillcolor="white [3201]" strokeweight=".5pt">
+              <v:shape w14:anchorId="61E46F7D" id="Textfeld 24" o:spid="_x0000_s1046" type="#_x0000_t202" style="position:absolute;left:0;text-align:left;margin-left:149.5pt;margin-top:-18.35pt;width:18.6pt;height:109.8pt;rotation:-90;z-index:251705344;visibility:visible;mso-wrap-style:square;mso-width-percent:0;mso-height-percent:0;mso-wrap-distance-left:9pt;mso-wrap-distance-top:0;mso-wrap-distance-right:9pt;mso-wrap-distance-bottom:0;mso-position-horizontal:absolute;mso-position-horizontal-relative:text;mso-position-vertical:absolute;mso-position-vertical-relative:text;mso-width-percent:0;mso-height-percent:0;mso-width-relative:margin;mso-height-relative:margin;v-text-anchor:top" o:gfxdata="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" fillcolor="white [3201]" strokeweight=".5pt">
                 <v:textbox>
                   <w:txbxContent>
                     <w:p>
@@ -7241,7 +7535,7 @@
           </mc:Choice>
           <mc:Fallback>
             <w:pict>
-              <v:shape w14:anchorId="7CB0463E" id="Textfeld 23" o:spid="_x0000_s1044" type="#_x0000_t202" style="position:absolute;left:0;text-align:left;margin-left:25.6pt;margin-top:-17.9pt;width:18.6pt;height:109.8pt;rotation:-90;z-index:251703296;visibility:visible;mso-wrap-style:square;mso-width-percent:0;mso-height-percent:0;mso-wrap-distance-left:9pt;mso-wrap-distance-top:0;mso-wrap-distance-right:9pt;mso-wrap-distance-bottom:0;mso-position-horizontal:absolute;mso-position-horizontal-relative:text;mso-position-vertical:absolute;mso-position-vertical-relative:text;mso-width-percent:0;mso-height-percent:0;mso-width-relative:margin;mso-height-relative:margin;v-text-anchor:top" o:gfxdata="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" fillcolor="white [3201]" strokeweight=".5pt">
+              <v:shape w14:anchorId="7CB0463E" id="Textfeld 23" o:spid="_x0000_s1047" type="#_x0000_t202" style="position:absolute;left:0;text-align:left;margin-left:25.6pt;margin-top:-17.9pt;width:18.6pt;height:109.8pt;rotation:-90;z-index:251703296;visibility:visible;mso-wrap-style:square;mso-width-percent:0;mso-height-percent:0;mso-wrap-distance-left:9pt;mso-wrap-distance-top:0;mso-wrap-distance-right:9pt;mso-wrap-distance-bottom:0;mso-position-horizontal:absolute;mso-position-horizontal-relative:text;mso-position-vertical:absolute;mso-position-vertical-relative:text;mso-width-percent:0;mso-height-percent:0;mso-width-relative:margin;mso-height-relative:margin;v-text-anchor:top" o:gfxdata="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" fillcolor="white [3201]" strokeweight=".5pt">
                 <v:textbox>
                   <w:txbxContent>
                     <w:p>
@@ -7285,7 +7579,7 @@
         <mc:AlternateContent>
           <mc:Choice Requires="wps">
             <w:drawing>
-              <wp:anchor distT="45720" distB="45720" distL="114300" distR="114300" simplePos="0" relativeHeight="251699200" behindDoc="0" locked="0" layoutInCell="1" allowOverlap="1" wp14:anchorId="422BA91B" wp14:editId="0D4E28AF">
+              <wp:anchor distT="45720" distB="45720" distL="114300" distR="114300" simplePos="0" relativeHeight="251699200" behindDoc="0" locked="0" layoutInCell="1" allowOverlap="1" wp14:anchorId="422BA91B" wp14:editId="158D3BDB">
                 <wp:simplePos x="0" y="0"/>
                 <wp:positionH relativeFrom="column">
                   <wp:posOffset>2894330</wp:posOffset>
@@ -7358,7 +7652,7 @@
           </mc:Choice>
           <mc:Fallback>
             <w:pict>
-              <v:shape w14:anchorId="422BA91B" id="_x0000_s1045" type="#_x0000_t202" style="position:absolute;left:0;text-align:left;margin-left:227.9pt;margin-top:195.85pt;width:64.75pt;height:21pt;z-index:251699200;visibility:visible;mso-wrap-style:square;mso-width-percent:0;mso-height-percent:0;mso-wrap-distance-left:9pt;mso-wrap-distance-top:3.6pt;mso-wrap-distance-right:9pt;mso-wrap-distance-bottom:3.6pt;mso-position-horizontal:absolute;mso-position-horizontal-relative:text;mso-position-vertical:absolute;mso-position-vertical-relative:text;mso-width-percent:0;mso-height-percent:0;mso-width-relative:margin;mso-height-relative:margin;v-text-anchor:top" o:gfxdata="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" fillcolor="#fbe4d5 [661]">
+              <v:shape w14:anchorId="422BA91B" id="_x0000_s1048" type="#_x0000_t202" style="position:absolute;left:0;text-align:left;margin-left:227.9pt;margin-top:195.85pt;width:64.75pt;height:21pt;z-index:251699200;visibility:visible;mso-wrap-style:square;mso-width-percent:0;mso-height-percent:0;mso-wrap-distance-left:9pt;mso-wrap-distance-top:3.6pt;mso-wrap-distance-right:9pt;mso-wrap-distance-bottom:3.6pt;mso-position-horizontal:absolute;mso-position-horizontal-relative:text;mso-position-vertical:absolute;mso-position-vertical-relative:text;mso-width-percent:0;mso-height-percent:0;mso-width-relative:margin;mso-height-relative:margin;v-text-anchor:top" o:gfxdata="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" fillcolor="#fbe4d5 [661]">
                 <v:textbox>
                   <w:txbxContent>
                     <w:p>
@@ -7367,312 +7661,6 @@
                       </w:pPr>
                       <w:r>
                         <w:t>AUDIOREC</w:t>
-                      </w:r>
-                    </w:p>
-                  </w:txbxContent>
-                </v:textbox>
-                <w10:wrap type="square"/>
-              </v:shape>
-            </w:pict>
-          </mc:Fallback>
-        </mc:AlternateContent>
-      </w:r>
-      <w:r>
-        <w:rPr>
-          <w:rFonts w:asciiTheme="majorHAnsi" w:hAnsiTheme="majorHAnsi" w:cstheme="majorHAnsi"/>
-          <w:i/>
-          <w:noProof/>
-          <w:sz w:val="28"/>
-        </w:rPr>
-        <mc:AlternateContent>
-          <mc:Choice Requires="wps">
-            <w:drawing>
-              <wp:anchor distT="45720" distB="45720" distL="114300" distR="114300" simplePos="0" relativeHeight="251697152" behindDoc="0" locked="0" layoutInCell="1" allowOverlap="1" wp14:anchorId="399B70BE" wp14:editId="1B410E7B">
-                <wp:simplePos x="0" y="0"/>
-                <wp:positionH relativeFrom="column">
-                  <wp:posOffset>3093085</wp:posOffset>
-                </wp:positionH>
-                <wp:positionV relativeFrom="paragraph">
-                  <wp:posOffset>1148847</wp:posOffset>
-                </wp:positionV>
-                <wp:extent cx="548005" cy="266700"/>
-                <wp:effectExtent l="0" t="0" r="23495" b="19050"/>
-                <wp:wrapSquare wrapText="bothSides"/>
-                <wp:docPr id="20" name="Textfeld 2"/>
-                <wp:cNvGraphicFramePr>
-                  <a:graphicFrameLocks xmlns:a="http://schemas.openxmlformats.org/drawingml/2006/main"/>
-                </wp:cNvGraphicFramePr>
-                <a:graphic xmlns:a="http://schemas.openxmlformats.org/drawingml/2006/main">
-                  <a:graphicData uri="http://schemas.microsoft.com/office/word/2010/wordprocessingShape">
-                    <wps:wsp>
-                      <wps:cNvSpPr txBox="1">
-                        <a:spLocks noChangeArrowheads="1"/>
-                      </wps:cNvSpPr>
-                      <wps:spPr bwMode="auto">
-                        <a:xfrm>
-                          <a:off x="0" y="0"/>
-                          <a:ext cx="548005" cy="266700"/>
-                        </a:xfrm>
-                        <a:prstGeom prst="rect">
-                          <a:avLst/>
-                        </a:prstGeom>
-                        <a:solidFill>
-                          <a:schemeClr val="accent2">
-                            <a:lumMod val="20000"/>
-                            <a:lumOff val="80000"/>
-                          </a:schemeClr>
-                        </a:solidFill>
-                        <a:ln w="9525">
-                          <a:solidFill>
-                            <a:srgbClr val="000000"/>
-                          </a:solidFill>
-                          <a:miter lim="800000"/>
-                          <a:headEnd/>
-                          <a:tailEnd/>
-                        </a:ln>
-                      </wps:spPr>
-                      <wps:txbx>
-                        <w:txbxContent>
-                          <w:p>
-                            <w:pPr>
-                              <w:jc w:val="center"/>
-                            </w:pPr>
-                            <w:r>
-                              <w:t>CAM4</w:t>
-                            </w:r>
-                          </w:p>
-                        </w:txbxContent>
-                      </wps:txbx>
-                      <wps:bodyPr rot="0" vert="horz" wrap="square" lIns="91440" tIns="45720" rIns="91440" bIns="45720" anchor="t" anchorCtr="0">
-                        <a:noAutofit/>
-                      </wps:bodyPr>
-                    </wps:wsp>
-                  </a:graphicData>
-                </a:graphic>
-                <wp14:sizeRelH relativeFrom="margin">
-                  <wp14:pctWidth>0</wp14:pctWidth>
-                </wp14:sizeRelH>
-                <wp14:sizeRelV relativeFrom="margin">
-                  <wp14:pctHeight>0</wp14:pctHeight>
-                </wp14:sizeRelV>
-              </wp:anchor>
-            </w:drawing>
-          </mc:Choice>
-          <mc:Fallback>
-            <w:pict>
-              <v:shape w14:anchorId="399B70BE" id="_x0000_s1046" type="#_x0000_t202" style="position:absolute;left:0;text-align:left;margin-left:243.55pt;margin-top:90.45pt;width:43.15pt;height:21pt;z-index:251697152;visibility:visible;mso-wrap-style:square;mso-width-percent:0;mso-height-percent:0;mso-wrap-distance-left:9pt;mso-wrap-distance-top:3.6pt;mso-wrap-distance-right:9pt;mso-wrap-distance-bottom:3.6pt;mso-position-horizontal:absolute;mso-position-horizontal-relative:text;mso-position-vertical:absolute;mso-position-vertical-relative:text;mso-width-percent:0;mso-height-percent:0;mso-width-relative:margin;mso-height-relative:margin;v-text-anchor:top" o:gfxdata="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" fillcolor="#fbe4d5 [661]">
-                <v:textbox>
-                  <w:txbxContent>
-                    <w:p>
-                      <w:pPr>
-                        <w:jc w:val="center"/>
-                      </w:pPr>
-                      <w:r>
-                        <w:t>CAM4</w:t>
-                      </w:r>
-                    </w:p>
-                  </w:txbxContent>
-                </v:textbox>
-                <w10:wrap type="square"/>
-              </v:shape>
-            </w:pict>
-          </mc:Fallback>
-        </mc:AlternateContent>
-      </w:r>
-      <w:r>
-        <w:rPr>
-          <w:rFonts w:asciiTheme="majorHAnsi" w:hAnsiTheme="majorHAnsi" w:cstheme="majorHAnsi"/>
-          <w:i/>
-          <w:noProof/>
-          <w:sz w:val="28"/>
-        </w:rPr>
-        <mc:AlternateContent>
-          <mc:Choice Requires="wps">
-            <w:drawing>
-              <wp:anchor distT="45720" distB="45720" distL="114300" distR="114300" simplePos="0" relativeHeight="251695104" behindDoc="0" locked="0" layoutInCell="1" allowOverlap="1" wp14:anchorId="29D535EA" wp14:editId="73821271">
-                <wp:simplePos x="0" y="0"/>
-                <wp:positionH relativeFrom="column">
-                  <wp:posOffset>4589780</wp:posOffset>
-                </wp:positionH>
-                <wp:positionV relativeFrom="paragraph">
-                  <wp:posOffset>2015533</wp:posOffset>
-                </wp:positionV>
-                <wp:extent cx="548005" cy="266700"/>
-                <wp:effectExtent l="57150" t="133350" r="61595" b="133350"/>
-                <wp:wrapSquare wrapText="bothSides"/>
-                <wp:docPr id="19" name="Textfeld 2"/>
-                <wp:cNvGraphicFramePr>
-                  <a:graphicFrameLocks xmlns:a="http://schemas.openxmlformats.org/drawingml/2006/main"/>
-                </wp:cNvGraphicFramePr>
-                <a:graphic xmlns:a="http://schemas.openxmlformats.org/drawingml/2006/main">
-                  <a:graphicData uri="http://schemas.microsoft.com/office/word/2010/wordprocessingShape">
-                    <wps:wsp>
-                      <wps:cNvSpPr txBox="1">
-                        <a:spLocks noChangeArrowheads="1"/>
-                      </wps:cNvSpPr>
-                      <wps:spPr bwMode="auto">
-                        <a:xfrm rot="1588148">
-                          <a:off x="0" y="0"/>
-                          <a:ext cx="548005" cy="266700"/>
-                        </a:xfrm>
-                        <a:prstGeom prst="rect">
-                          <a:avLst/>
-                        </a:prstGeom>
-                        <a:solidFill>
-                          <a:schemeClr val="accent2">
-                            <a:lumMod val="20000"/>
-                            <a:lumOff val="80000"/>
-                          </a:schemeClr>
-                        </a:solidFill>
-                        <a:ln w="9525">
-                          <a:solidFill>
-                            <a:srgbClr val="000000"/>
-                          </a:solidFill>
-                          <a:miter lim="800000"/>
-                          <a:headEnd/>
-                          <a:tailEnd/>
-                        </a:ln>
-                      </wps:spPr>
-                      <wps:txbx>
-                        <w:txbxContent>
-                          <w:p>
-                            <w:pPr>
-                              <w:jc w:val="center"/>
-                            </w:pPr>
-                            <w:r>
-                              <w:t>CAM3</w:t>
-                            </w:r>
-                          </w:p>
-                        </w:txbxContent>
-                      </wps:txbx>
-                      <wps:bodyPr rot="0" vert="horz" wrap="square" lIns="91440" tIns="45720" rIns="91440" bIns="45720" anchor="t" anchorCtr="0">
-                        <a:noAutofit/>
-                      </wps:bodyPr>
-                    </wps:wsp>
-                  </a:graphicData>
-                </a:graphic>
-                <wp14:sizeRelH relativeFrom="margin">
-                  <wp14:pctWidth>0</wp14:pctWidth>
-                </wp14:sizeRelH>
-                <wp14:sizeRelV relativeFrom="margin">
-                  <wp14:pctHeight>0</wp14:pctHeight>
-                </wp14:sizeRelV>
-              </wp:anchor>
-            </w:drawing>
-          </mc:Choice>
-          <mc:Fallback>
-            <w:pict>
-              <v:shape w14:anchorId="29D535EA" id="_x0000_s1047" type="#_x0000_t202" style="position:absolute;left:0;text-align:left;margin-left:361.4pt;margin-top:158.7pt;width:43.15pt;height:21pt;rotation:1734681fd;z-index:251695104;visibility:visible;mso-wrap-style:square;mso-width-percent:0;mso-height-percent:0;mso-wrap-distance-left:9pt;mso-wrap-distance-top:3.6pt;mso-wrap-distance-right:9pt;mso-wrap-distance-bottom:3.6pt;mso-position-horizontal:absolute;mso-position-horizontal-relative:text;mso-position-vertical:absolute;mso-position-vertical-relative:text;mso-width-percent:0;mso-height-percent:0;mso-width-relative:margin;mso-height-relative:margin;v-text-anchor:top" o:gfxdata="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" fillcolor="#fbe4d5 [661]">
-                <v:textbox>
-                  <w:txbxContent>
-                    <w:p>
-                      <w:pPr>
-                        <w:jc w:val="center"/>
-                      </w:pPr>
-                      <w:r>
-                        <w:t>CAM3</w:t>
-                      </w:r>
-                    </w:p>
-                  </w:txbxContent>
-                </v:textbox>
-                <w10:wrap type="square"/>
-              </v:shape>
-            </w:pict>
-          </mc:Fallback>
-        </mc:AlternateContent>
-      </w:r>
-      <w:r>
-        <w:rPr>
-          <w:rFonts w:asciiTheme="majorHAnsi" w:hAnsiTheme="majorHAnsi" w:cstheme="majorHAnsi"/>
-          <w:i/>
-          <w:noProof/>
-          <w:sz w:val="28"/>
-        </w:rPr>
-        <mc:AlternateContent>
-          <mc:Choice Requires="wps">
-            <w:drawing>
-              <wp:anchor distT="45720" distB="45720" distL="114300" distR="114300" simplePos="0" relativeHeight="251693056" behindDoc="0" locked="0" layoutInCell="1" allowOverlap="1" wp14:anchorId="600A8158" wp14:editId="2C0BCC5F">
-                <wp:simplePos x="0" y="0"/>
-                <wp:positionH relativeFrom="column">
-                  <wp:posOffset>1216025</wp:posOffset>
-                </wp:positionH>
-                <wp:positionV relativeFrom="paragraph">
-                  <wp:posOffset>1807210</wp:posOffset>
-                </wp:positionV>
-                <wp:extent cx="548005" cy="266700"/>
-                <wp:effectExtent l="64453" t="30797" r="68897" b="30798"/>
-                <wp:wrapSquare wrapText="bothSides"/>
-                <wp:docPr id="18" name="Textfeld 2"/>
-                <wp:cNvGraphicFramePr>
-                  <a:graphicFrameLocks xmlns:a="http://schemas.openxmlformats.org/drawingml/2006/main"/>
-                </wp:cNvGraphicFramePr>
-                <a:graphic xmlns:a="http://schemas.openxmlformats.org/drawingml/2006/main">
-                  <a:graphicData uri="http://schemas.microsoft.com/office/word/2010/wordprocessingShape">
-                    <wps:wsp>
-                      <wps:cNvSpPr txBox="1">
-                        <a:spLocks noChangeArrowheads="1"/>
-                      </wps:cNvSpPr>
-                      <wps:spPr bwMode="auto">
-                        <a:xfrm rot="5944243">
-                          <a:off x="0" y="0"/>
-                          <a:ext cx="548005" cy="266700"/>
-                        </a:xfrm>
-                        <a:prstGeom prst="rect">
-                          <a:avLst/>
-                        </a:prstGeom>
-                        <a:solidFill>
-                          <a:schemeClr val="accent2">
-                            <a:lumMod val="20000"/>
-                            <a:lumOff val="80000"/>
-                          </a:schemeClr>
-                        </a:solidFill>
-                        <a:ln w="9525">
-                          <a:solidFill>
-                            <a:srgbClr val="000000"/>
-                          </a:solidFill>
-                          <a:miter lim="800000"/>
-                          <a:headEnd/>
-                          <a:tailEnd/>
-                        </a:ln>
-                      </wps:spPr>
-                      <wps:txbx>
-                        <w:txbxContent>
-                          <w:p>
-                            <w:pPr>
-                              <w:jc w:val="center"/>
-                            </w:pPr>
-                            <w:r>
-                              <w:t>CAM2</w:t>
-                            </w:r>
-                          </w:p>
-                        </w:txbxContent>
-                      </wps:txbx>
-                      <wps:bodyPr rot="0" vert="horz" wrap="square" lIns="91440" tIns="45720" rIns="91440" bIns="45720" anchor="t" anchorCtr="0">
-                        <a:noAutofit/>
-                      </wps:bodyPr>
-                    </wps:wsp>
-                  </a:graphicData>
-                </a:graphic>
-                <wp14:sizeRelH relativeFrom="margin">
-                  <wp14:pctWidth>0</wp14:pctWidth>
-                </wp14:sizeRelH>
-                <wp14:sizeRelV relativeFrom="margin">
-                  <wp14:pctHeight>0</wp14:pctHeight>
-                </wp14:sizeRelV>
-              </wp:anchor>
-            </w:drawing>
-          </mc:Choice>
-          <mc:Fallback>
-            <w:pict>
-              <v:shape w14:anchorId="600A8158" id="_x0000_s1048" type="#_x0000_t202" style="position:absolute;left:0;text-align:left;margin-left:95.75pt;margin-top:142.3pt;width:43.15pt;height:21pt;rotation:6492698fd;z-index:251693056;visibility:visible;mso-wrap-style:square;mso-width-percent:0;mso-height-percent:0;mso-wrap-distance-left:9pt;mso-wrap-distance-top:3.6pt;mso-wrap-distance-right:9pt;mso-wrap-distance-bottom:3.6pt;mso-position-horizontal:absolute;mso-position-horizontal-relative:text;mso-position-vertical:absolute;mso-position-vertical-relative:text;mso-width-percent:0;mso-height-percent:0;mso-width-relative:margin;mso-height-relative:margin;v-text-anchor:top" o:gfxdata="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" fillcolor="#fbe4d5 [661]">
-                <v:textbox>
-                  <w:txbxContent>
-                    <w:p>
-                      <w:pPr>
-                        <w:jc w:val="center"/>
-                      </w:pPr>
-                      <w:r>
-                        <w:t>CAM2</w:t>
                       </w:r>
                     </w:p>
                   </w:txbxContent>
@@ -11010,7 +10998,7 @@
           <w:sz w:val="24"/>
         </w:rPr>
       </w:pPr>
-      <w:commentRangeStart w:id="2"/>
+      <w:commentRangeStart w:id="3"/>
       <w:r>
         <w:rPr>
           <w:rFonts w:asciiTheme="majorHAnsi" w:hAnsiTheme="majorHAnsi" w:cstheme="majorHAnsi"/>
@@ -11018,13 +11006,13 @@
         </w:rPr>
         <w:t>Vier Kameras einschalten</w:t>
       </w:r>
-      <w:commentRangeEnd w:id="2"/>
+      <w:commentRangeEnd w:id="3"/>
       <w:r>
         <w:rPr>
           <w:rStyle w:val="Kommentarzeichen"/>
           <w:rFonts w:asciiTheme="minorHAnsi" w:hAnsiTheme="minorHAnsi"/>
         </w:rPr>
-        <w:commentReference w:id="2"/>
+        <w:commentReference w:id="3"/>
       </w:r>
     </w:p>
     <w:p>
@@ -14982,8 +14970,6 @@
               </w:rPr>
               <w:t>Kugelschreiber überreichen</w:t>
             </w:r>
-            <w:bookmarkStart w:id="3" w:name="_GoBack"/>
-            <w:bookmarkEnd w:id="3"/>
           </w:p>
           <w:p>
             <w:pPr>
@@ -16270,7 +16256,7 @@
 
 <file path=word/comments.xml><?xml version="1.0" encoding="utf-8"?>
 <w:comments xmlns:wpc="http://schemas.microsoft.com/office/word/2010/wordprocessingCanvas" xmlns:cx="http://schemas.microsoft.com/office/drawing/2014/chartex" xmlns:cx1="http://schemas.microsoft.com/office/drawing/2015/9/8/chartex" xmlns:cx2="http://schemas.microsoft.com/office/drawing/2015/10/21/chartex" xmlns:cx3="http://schemas.microsoft.com/office/drawing/2016/5/9/chartex" xmlns:cx4="http://schemas.microsoft.com/office/drawing/2016/5/10/chartex" xmlns:cx5="http://schemas.microsoft.com/office/drawing/2016/5/11/chartex" xmlns:cx6="http://schemas.microsoft.com/office/drawing/2016/5/12/chartex" xmlns:cx7="http://schemas.microsoft.com/office/drawing/2016/5/13/chartex" xmlns:cx8="http://schemas.microsoft.com/office/drawing/2016/5/14/chartex" xmlns:mc="http://schemas.openxmlformats.org/markup-compatibility/2006" xmlns:aink="http://schemas.microsoft.com/office/drawing/2016/ink" xmlns:am3d="http://schemas.microsoft.com/office/drawing/2017/model3d" xmlns:o="urn:schemas-microsoft-com:office:office" xmlns:r="http://schemas.openxmlformats.org/officeDocument/2006/relationships" xmlns:m="http://schemas.openxmlformats.org/officeDocument/2006/math" xmlns:v="urn:schemas-microsoft-com:vml" xmlns:wp14="http://schemas.microsoft.com/office/word/2010/wordprocessingDrawing" xmlns:wp="http://schemas.openxmlformats.org/drawingml/2006/wordprocessingDrawing" xmlns:w10="urn:schemas-microsoft-com:office:word" xmlns:w="http://schemas.openxmlformats.org/wordprocessingml/2006/main" xmlns:w14="http://schemas.microsoft.com/office/word/2010/wordml" xmlns:w15="http://schemas.microsoft.com/office/word/2012/wordml" xmlns:w16cid="http://schemas.microsoft.com/office/word/2016/wordml/cid" xmlns:w16se="http://schemas.microsoft.com/office/word/2015/wordml/symex" xmlns:wpg="http://schemas.microsoft.com/office/word/2010/wordprocessingGroup" xmlns:wpi="http://schemas.microsoft.com/office/word/2010/wordprocessingInk" xmlns:wne="http://schemas.microsoft.com/office/word/2006/wordml" xmlns:wps="http://schemas.microsoft.com/office/word/2010/wordprocessingShape" mc:Ignorable="w14 w15 w16se w16cid wp14">
-  <w:comment w:id="0" w:author="Klatt, Mandy" w:date="2021-06-15T15:59:00Z" w:initials="KM">
+  <w:comment w:id="0" w:author="Klatt, Mandy" w:date="2021-06-16T12:36:00Z" w:initials="KM">
     <w:p>
       <w:pPr>
         <w:pStyle w:val="Kommentartext"/>
@@ -16282,27 +16268,11 @@
         <w:annotationRef/>
       </w:r>
       <w:r>
-        <w:t>Münster Mail an Henriette weiterleiten</w:t>
+        <w:t>Selbst kaufen!!!</w:t>
       </w:r>
     </w:p>
   </w:comment>
-  <w:comment w:id="1" w:author="Klatt, Mandy" w:date="2021-06-15T16:01:00Z" w:initials="KM">
-    <w:p>
-      <w:pPr>
-        <w:pStyle w:val="Kommentartext"/>
-      </w:pPr>
-      <w:r>
-        <w:rPr>
-          <w:rStyle w:val="Kommentarzeichen"/>
-        </w:rPr>
-        <w:annotationRef/>
-      </w:r>
-      <w:r>
-        <w:t>Nochmal Henriette fragen</w:t>
-      </w:r>
-    </w:p>
-  </w:comment>
-  <w:comment w:id="2" w:author="empschulml, empschulml" w:date="2021-06-15T17:12:00Z" w:initials="ee">
+  <w:comment w:id="3" w:author="empschulml, empschulml" w:date="2021-06-15T17:12:00Z" w:initials="ee">
     <w:p>
       <w:pPr>
         <w:pStyle w:val="Kommentartext"/>
@@ -16399,10 +16369,7 @@
       </w:r>
       <w:proofErr w:type="spellEnd"/>
       <w:r>
-        <w:t xml:space="preserve"> Bildausschnitt pro Kamera dokumentieren </w:t>
-      </w:r>
-      <w:r>
-        <w:t>mit Screenshot</w:t>
+        <w:t xml:space="preserve"> Bildausschnitt pro Kamera dokumentieren mit Screenshot</w:t>
       </w:r>
     </w:p>
     <w:p>
@@ -16436,10 +16403,7 @@
         <w:pStyle w:val="Kommentartext"/>
       </w:pPr>
       <w:r>
-        <w:t xml:space="preserve">Cam1: Plateau auf Schrank vorne </w:t>
-      </w:r>
-      <w:r>
-        <w:t>(+)</w:t>
+        <w:t>Cam1: Plateau auf Schrank vorne (+)</w:t>
       </w:r>
     </w:p>
     <w:p>
@@ -16455,10 +16419,7 @@
         <w:pStyle w:val="Kommentartext"/>
       </w:pPr>
       <w:r>
-        <w:t>Cam3:</w:t>
-      </w:r>
-      <w:r>
-        <w:t xml:space="preserve"> Greifarm Fenster seitlich</w:t>
+        <w:t>Cam3: Greifarm Fenster seitlich</w:t>
       </w:r>
     </w:p>
     <w:p>
@@ -16488,16 +16449,14 @@
 
 <file path=word/commentsExtended.xml><?xml version="1.0" encoding="utf-8"?>
 <w15:commentsEx xmlns:wpc="http://schemas.microsoft.com/office/word/2010/wordprocessingCanvas" xmlns:cx="http://schemas.microsoft.com/office/drawing/2014/chartex" xmlns:cx1="http://schemas.microsoft.com/office/drawing/2015/9/8/chartex" xmlns:cx2="http://schemas.microsoft.com/office/drawing/2015/10/21/chartex" xmlns:cx3="http://schemas.microsoft.com/office/drawing/2016/5/9/chartex" xmlns:cx4="http://schemas.microsoft.com/office/drawing/2016/5/10/chartex" xmlns:cx5="http://schemas.microsoft.com/office/drawing/2016/5/11/chartex" xmlns:cx6="http://schemas.microsoft.com/office/drawing/2016/5/12/chartex" xmlns:cx7="http://schemas.microsoft.com/office/drawing/2016/5/13/chartex" xmlns:cx8="http://schemas.microsoft.com/office/drawing/2016/5/14/chartex" xmlns:mc="http://schemas.openxmlformats.org/markup-compatibility/2006" xmlns:aink="http://schemas.microsoft.com/office/drawing/2016/ink" xmlns:am3d="http://schemas.microsoft.com/office/drawing/2017/model3d" xmlns:o="urn:schemas-microsoft-com:office:office" xmlns:r="http://schemas.openxmlformats.org/officeDocument/2006/relationships" xmlns:m="http://schemas.openxmlformats.org/officeDocument/2006/math" xmlns:v="urn:schemas-microsoft-com:vml" xmlns:wp14="http://schemas.microsoft.com/office/word/2010/wordprocessingDrawing" xmlns:wp="http://schemas.openxmlformats.org/drawingml/2006/wordprocessingDrawing" xmlns:w10="urn:schemas-microsoft-com:office:word" xmlns:w="http://schemas.openxmlformats.org/wordprocessingml/2006/main" xmlns:w14="http://schemas.microsoft.com/office/word/2010/wordml" xmlns:w15="http://schemas.microsoft.com/office/word/2012/wordml" xmlns:w16cid="http://schemas.microsoft.com/office/word/2016/wordml/cid" xmlns:w16se="http://schemas.microsoft.com/office/word/2015/wordml/symex" xmlns:wpg="http://schemas.microsoft.com/office/word/2010/wordprocessingGroup" xmlns:wpi="http://schemas.microsoft.com/office/word/2010/wordprocessingInk" xmlns:wne="http://schemas.microsoft.com/office/word/2006/wordml" xmlns:wps="http://schemas.microsoft.com/office/word/2010/wordprocessingShape" mc:Ignorable="w14 w15 w16se w16cid wp14">
-  <w15:commentEx w15:paraId="429AA4B5" w15:done="0"/>
-  <w15:commentEx w15:paraId="0D658BD2" w15:done="0"/>
+  <w15:commentEx w15:paraId="62BB0401" w15:done="0"/>
   <w15:commentEx w15:paraId="1570E640" w15:done="0"/>
 </w15:commentsEx>
 </file>
 
 <file path=word/commentsIds.xml><?xml version="1.0" encoding="utf-8"?>
 <w16cid:commentsIds xmlns:wpc="http://schemas.microsoft.com/office/word/2010/wordprocessingCanvas" xmlns:cx="http://schemas.microsoft.com/office/drawing/2014/chartex" xmlns:cx1="http://schemas.microsoft.com/office/drawing/2015/9/8/chartex" xmlns:cx2="http://schemas.microsoft.com/office/drawing/2015/10/21/chartex" xmlns:cx3="http://schemas.microsoft.com/office/drawing/2016/5/9/chartex" xmlns:cx4="http://schemas.microsoft.com/office/drawing/2016/5/10/chartex" xmlns:cx5="http://schemas.microsoft.com/office/drawing/2016/5/11/chartex" xmlns:cx6="http://schemas.microsoft.com/office/drawing/2016/5/12/chartex" xmlns:cx7="http://schemas.microsoft.com/office/drawing/2016/5/13/chartex" xmlns:cx8="http://schemas.microsoft.com/office/drawing/2016/5/14/chartex" xmlns:mc="http://schemas.openxmlformats.org/markup-compatibility/2006" xmlns:aink="http://schemas.microsoft.com/office/drawing/2016/ink" xmlns:am3d="http://schemas.microsoft.com/office/drawing/2017/model3d" xmlns:o="urn:schemas-microsoft-com:office:office" xmlns:r="http://schemas.openxmlformats.org/officeDocument/2006/relationships" xmlns:m="http://schemas.openxmlformats.org/officeDocument/2006/math" xmlns:v="urn:schemas-microsoft-com:vml" xmlns:wp14="http://schemas.microsoft.com/office/word/2010/wordprocessingDrawing" xmlns:wp="http://schemas.openxmlformats.org/drawingml/2006/wordprocessingDrawing" xmlns:w10="urn:schemas-microsoft-com:office:word" xmlns:w="http://schemas.openxmlformats.org/wordprocessingml/2006/main" xmlns:w14="http://schemas.microsoft.com/office/word/2010/wordml" xmlns:w15="http://schemas.microsoft.com/office/word/2012/wordml" xmlns:w16cid="http://schemas.microsoft.com/office/word/2016/wordml/cid" xmlns:w16se="http://schemas.microsoft.com/office/word/2015/wordml/symex" xmlns:wpg="http://schemas.microsoft.com/office/word/2010/wordprocessingGroup" xmlns:wpi="http://schemas.microsoft.com/office/word/2010/wordprocessingInk" xmlns:wne="http://schemas.microsoft.com/office/word/2006/wordml" xmlns:wps="http://schemas.microsoft.com/office/word/2010/wordprocessingShape" mc:Ignorable="w14 w15 w16se w16cid wp14">
-  <w16cid:commentId w16cid:paraId="429AA4B5" w16cid:durableId="24734CDE"/>
-  <w16cid:commentId w16cid:paraId="0D658BD2" w16cid:durableId="24734D50"/>
+  <w16cid:commentId w16cid:paraId="62BB0401" w16cid:durableId="24746EC6"/>
   <w16cid:commentId w16cid:paraId="1570E640" w16cid:durableId="24735DFB"/>
 </w16cid:commentsIds>
 </file>
@@ -19300,7 +19259,7 @@
 </file>
 
 <file path=customXml/itemProps1.xml><?xml version="1.0" encoding="utf-8"?>
-<ds:datastoreItem xmlns:ds="http://schemas.openxmlformats.org/officeDocument/2006/customXml" ds:itemID="{E37FDD09-3340-456C-AE16-52B4D3BCA7A0}">
+<ds:datastoreItem xmlns:ds="http://schemas.openxmlformats.org/officeDocument/2006/customXml" ds:itemID="{D0516A8A-E0D3-4D8F-9FDA-F6FABFC89A69}">
   <ds:schemaRefs>
     <ds:schemaRef ds:uri="http://schemas.openxmlformats.org/officeDocument/2006/bibliography"/>
   </ds:schemaRefs>

</xml_diff>